<commit_message>
alterações no relatorio e codigo
</commit_message>
<xml_diff>
--- a/Relatório.docx
+++ b/Relatório.docx
@@ -388,24 +388,8 @@
           <w:szCs w:val="28"/>
           <w:lang w:eastAsia="pt-PT"/>
         </w:rPr>
-        <w:t xml:space="preserve">Hunter </w:t>
-      </w:r>
-      <w:proofErr w:type="spellStart"/>
-      <w:r>
-        <w:rPr>
-          <w:rFonts w:eastAsia="Times New Roman" w:cs="Calibri"/>
-          <w:b/>
-          <w:bCs/>
-          <w:i/>
-          <w:iCs/>
-          <w:color w:val="000000"/>
-          <w:sz w:val="32"/>
-          <w:szCs w:val="28"/>
-          <w:lang w:eastAsia="pt-PT"/>
-        </w:rPr>
-        <w:t>Hallow</w:t>
-      </w:r>
-      <w:proofErr w:type="spellEnd"/>
+        <w:t>Hunter Hallow</w:t>
+      </w:r>
       <w:r>
         <w:rPr>
           <w:rFonts w:eastAsia="Times New Roman" w:cs="Calibri"/>
@@ -1712,13 +1696,8 @@
           <w:titlePg/>
         </w:sectPr>
       </w:pPr>
-      <w:proofErr w:type="spellStart"/>
-      <w:r>
-        <w:t>Indice</w:t>
-      </w:r>
-      <w:proofErr w:type="spellEnd"/>
-      <w:r>
-        <w:t xml:space="preserve"> de Figuras</w:t>
+      <w:r>
+        <w:t>Indice de Figuras</w:t>
       </w:r>
     </w:p>
     <w:p>
@@ -1820,8 +1799,6 @@
         </w:rPr>
       </w:pPr>
       <w:bookmarkStart w:id="3" w:name="_Toc499419602"/>
-      <w:bookmarkStart w:id="4" w:name="_GoBack"/>
-      <w:bookmarkEnd w:id="4"/>
       <w:r>
         <w:rPr>
           <w:b/>
@@ -1848,7 +1825,7 @@
           <w:szCs w:val="28"/>
         </w:rPr>
       </w:pPr>
-      <w:bookmarkStart w:id="5" w:name="_Toc499419603"/>
+      <w:bookmarkStart w:id="4" w:name="_Toc499419603"/>
       <w:r>
         <w:rPr>
           <w:b/>
@@ -1858,7 +1835,7 @@
         </w:rPr>
         <w:t>Objetivos do jogo</w:t>
       </w:r>
-      <w:bookmarkEnd w:id="5"/>
+      <w:bookmarkEnd w:id="4"/>
     </w:p>
     <w:p>
       <w:pPr>
@@ -1875,8 +1852,7 @@
           <w:szCs w:val="28"/>
         </w:rPr>
       </w:pPr>
-      <w:bookmarkStart w:id="6" w:name="_Toc499419604"/>
-      <w:proofErr w:type="spellStart"/>
+      <w:bookmarkStart w:id="5" w:name="_Toc499419604"/>
       <w:r>
         <w:rPr>
           <w:b/>
@@ -1884,30 +1860,9 @@
           <w:sz w:val="28"/>
           <w:szCs w:val="28"/>
         </w:rPr>
-        <w:t>Super</w:t>
-      </w:r>
-      <w:proofErr w:type="spellEnd"/>
-      <w:r>
-        <w:rPr>
-          <w:b/>
-          <w:i/>
-          <w:sz w:val="28"/>
-          <w:szCs w:val="28"/>
-        </w:rPr>
-        <w:t xml:space="preserve"> </w:t>
-      </w:r>
-      <w:proofErr w:type="spellStart"/>
-      <w:r>
-        <w:rPr>
-          <w:b/>
-          <w:i/>
-          <w:sz w:val="28"/>
-          <w:szCs w:val="28"/>
-        </w:rPr>
-        <w:t>User</w:t>
-      </w:r>
-      <w:bookmarkEnd w:id="6"/>
-      <w:proofErr w:type="spellEnd"/>
+        <w:t>Super User</w:t>
+      </w:r>
+      <w:bookmarkEnd w:id="5"/>
     </w:p>
     <w:p>
       <w:pPr>
@@ -1930,7 +1885,7 @@
           <w:szCs w:val="32"/>
         </w:rPr>
       </w:pPr>
-      <w:bookmarkStart w:id="7" w:name="_Toc499419605"/>
+      <w:bookmarkStart w:id="6" w:name="_Toc499419605"/>
       <w:r>
         <w:rPr>
           <w:rFonts w:ascii="Calibri Light" w:eastAsia="Times New Roman" w:hAnsi="Calibri Light"/>
@@ -1942,7 +1897,7 @@
         </w:rPr>
         <w:t>Desenvolvimento do Jogo</w:t>
       </w:r>
-      <w:bookmarkEnd w:id="7"/>
+      <w:bookmarkEnd w:id="6"/>
     </w:p>
     <w:p>
       <w:pPr>
@@ -1959,7 +1914,7 @@
           <w:szCs w:val="28"/>
         </w:rPr>
       </w:pPr>
-      <w:bookmarkStart w:id="8" w:name="_Toc499419606"/>
+      <w:bookmarkStart w:id="7" w:name="_Toc499419606"/>
       <w:r>
         <w:rPr>
           <w:b/>
@@ -1969,7 +1924,7 @@
         </w:rPr>
         <w:t>Primeira Fase do Desenvolvimento</w:t>
       </w:r>
-      <w:bookmarkEnd w:id="8"/>
+      <w:bookmarkEnd w:id="7"/>
     </w:p>
     <w:p>
       <w:pPr>
@@ -1984,7 +1939,7 @@
           <w:sz w:val="24"/>
         </w:rPr>
       </w:pPr>
-      <w:bookmarkStart w:id="9" w:name="_Toc499419607"/>
+      <w:bookmarkStart w:id="8" w:name="_Toc499419607"/>
       <w:r>
         <w:rPr>
           <w:i/>
@@ -1992,7 +1947,1708 @@
         </w:rPr>
         <w:t>Definição das Estruturas</w:t>
       </w:r>
-      <w:bookmarkEnd w:id="9"/>
+      <w:bookmarkEnd w:id="8"/>
+    </w:p>
+    <w:p>
+      <w:pPr>
+        <w:pStyle w:val="PargrafodaLista"/>
+        <w:ind w:left="1440"/>
+        <w:jc w:val="both"/>
+        <w:rPr>
+          <w:b/>
+          <w:sz w:val="24"/>
+          <w:u w:val="single"/>
+        </w:rPr>
+      </w:pPr>
+      <w:r>
+        <w:rPr>
+          <w:b/>
+          <w:sz w:val="24"/>
+          <w:u w:val="single"/>
+        </w:rPr>
+        <w:t>Player</w:t>
+      </w:r>
+    </w:p>
+    <w:p>
+      <w:pPr>
+        <w:suppressAutoHyphens w:val="0"/>
+        <w:autoSpaceDE w:val="0"/>
+        <w:adjustRightInd w:val="0"/>
+        <w:spacing w:after="0" w:line="240" w:lineRule="auto"/>
+        <w:ind w:left="708" w:firstLine="708"/>
+        <w:textAlignment w:val="auto"/>
+        <w:rPr>
+          <w:rFonts w:ascii="Consolas" w:hAnsi="Consolas" w:cs="Consolas"/>
+          <w:color w:val="595959" w:themeColor="text1" w:themeTint="A6"/>
+          <w:sz w:val="19"/>
+          <w:szCs w:val="19"/>
+        </w:rPr>
+      </w:pPr>
+      <w:r>
+        <w:rPr>
+          <w:rFonts w:ascii="Consolas" w:hAnsi="Consolas" w:cs="Consolas"/>
+          <w:color w:val="595959" w:themeColor="text1" w:themeTint="A6"/>
+          <w:sz w:val="19"/>
+          <w:szCs w:val="19"/>
+        </w:rPr>
+        <w:t>struct Player {</w:t>
+      </w:r>
+    </w:p>
+    <w:p>
+      <w:pPr>
+        <w:suppressAutoHyphens w:val="0"/>
+        <w:autoSpaceDE w:val="0"/>
+        <w:adjustRightInd w:val="0"/>
+        <w:spacing w:after="0" w:line="240" w:lineRule="auto"/>
+        <w:ind w:left="708"/>
+        <w:textAlignment w:val="auto"/>
+        <w:rPr>
+          <w:rFonts w:ascii="Consolas" w:hAnsi="Consolas" w:cs="Consolas"/>
+          <w:color w:val="595959" w:themeColor="text1" w:themeTint="A6"/>
+          <w:sz w:val="19"/>
+          <w:szCs w:val="19"/>
+        </w:rPr>
+      </w:pPr>
+      <w:r>
+        <w:rPr>
+          <w:rFonts w:ascii="Consolas" w:hAnsi="Consolas" w:cs="Consolas"/>
+          <w:color w:val="595959" w:themeColor="text1" w:themeTint="A6"/>
+          <w:sz w:val="19"/>
+          <w:szCs w:val="19"/>
+        </w:rPr>
+        <w:tab/>
+      </w:r>
+      <w:r>
+        <w:rPr>
+          <w:rFonts w:ascii="Consolas" w:hAnsi="Consolas" w:cs="Consolas"/>
+          <w:color w:val="595959" w:themeColor="text1" w:themeTint="A6"/>
+          <w:sz w:val="19"/>
+          <w:szCs w:val="19"/>
+        </w:rPr>
+        <w:tab/>
+        <w:t>char namePlayer[MAX_NAME];</w:t>
+      </w:r>
+    </w:p>
+    <w:p>
+      <w:pPr>
+        <w:suppressAutoHyphens w:val="0"/>
+        <w:autoSpaceDE w:val="0"/>
+        <w:adjustRightInd w:val="0"/>
+        <w:spacing w:after="0" w:line="240" w:lineRule="auto"/>
+        <w:ind w:left="708"/>
+        <w:textAlignment w:val="auto"/>
+        <w:rPr>
+          <w:rFonts w:ascii="Consolas" w:hAnsi="Consolas" w:cs="Consolas"/>
+          <w:color w:val="595959" w:themeColor="text1" w:themeTint="A6"/>
+          <w:sz w:val="19"/>
+          <w:szCs w:val="19"/>
+        </w:rPr>
+      </w:pPr>
+      <w:r>
+        <w:rPr>
+          <w:rFonts w:ascii="Consolas" w:hAnsi="Consolas" w:cs="Consolas"/>
+          <w:color w:val="595959" w:themeColor="text1" w:themeTint="A6"/>
+          <w:sz w:val="19"/>
+          <w:szCs w:val="19"/>
+        </w:rPr>
+        <w:tab/>
+      </w:r>
+      <w:r>
+        <w:rPr>
+          <w:rFonts w:ascii="Consolas" w:hAnsi="Consolas" w:cs="Consolas"/>
+          <w:color w:val="595959" w:themeColor="text1" w:themeTint="A6"/>
+          <w:sz w:val="19"/>
+          <w:szCs w:val="19"/>
+        </w:rPr>
+        <w:tab/>
+        <w:t>int energyPlayer;</w:t>
+      </w:r>
+    </w:p>
+    <w:p>
+      <w:pPr>
+        <w:suppressAutoHyphens w:val="0"/>
+        <w:autoSpaceDE w:val="0"/>
+        <w:adjustRightInd w:val="0"/>
+        <w:spacing w:after="0" w:line="240" w:lineRule="auto"/>
+        <w:ind w:left="708"/>
+        <w:textAlignment w:val="auto"/>
+        <w:rPr>
+          <w:rFonts w:ascii="Consolas" w:hAnsi="Consolas" w:cs="Consolas"/>
+          <w:color w:val="595959" w:themeColor="text1" w:themeTint="A6"/>
+          <w:sz w:val="19"/>
+          <w:szCs w:val="19"/>
+        </w:rPr>
+      </w:pPr>
+      <w:r>
+        <w:rPr>
+          <w:rFonts w:ascii="Consolas" w:hAnsi="Consolas" w:cs="Consolas"/>
+          <w:color w:val="595959" w:themeColor="text1" w:themeTint="A6"/>
+          <w:sz w:val="19"/>
+          <w:szCs w:val="19"/>
+        </w:rPr>
+        <w:tab/>
+      </w:r>
+      <w:r>
+        <w:rPr>
+          <w:rFonts w:ascii="Consolas" w:hAnsi="Consolas" w:cs="Consolas"/>
+          <w:color w:val="595959" w:themeColor="text1" w:themeTint="A6"/>
+          <w:sz w:val="19"/>
+          <w:szCs w:val="19"/>
+        </w:rPr>
+        <w:tab/>
+        <w:t>int damage;</w:t>
+      </w:r>
+    </w:p>
+    <w:p>
+      <w:pPr>
+        <w:suppressAutoHyphens w:val="0"/>
+        <w:autoSpaceDE w:val="0"/>
+        <w:adjustRightInd w:val="0"/>
+        <w:spacing w:after="0" w:line="240" w:lineRule="auto"/>
+        <w:ind w:left="708"/>
+        <w:textAlignment w:val="auto"/>
+        <w:rPr>
+          <w:rFonts w:ascii="Consolas" w:hAnsi="Consolas" w:cs="Consolas"/>
+          <w:color w:val="595959" w:themeColor="text1" w:themeTint="A6"/>
+          <w:sz w:val="19"/>
+          <w:szCs w:val="19"/>
+          <w:u w:val="single"/>
+        </w:rPr>
+      </w:pPr>
+      <w:r>
+        <w:rPr>
+          <w:rFonts w:ascii="Consolas" w:hAnsi="Consolas" w:cs="Consolas"/>
+          <w:color w:val="595959" w:themeColor="text1" w:themeTint="A6"/>
+          <w:sz w:val="19"/>
+          <w:szCs w:val="19"/>
+        </w:rPr>
+        <w:tab/>
+      </w:r>
+      <w:r>
+        <w:rPr>
+          <w:rFonts w:ascii="Consolas" w:hAnsi="Consolas" w:cs="Consolas"/>
+          <w:color w:val="595959" w:themeColor="text1" w:themeTint="A6"/>
+          <w:sz w:val="19"/>
+          <w:szCs w:val="19"/>
+        </w:rPr>
+        <w:tab/>
+        <w:t>int critic;</w:t>
+      </w:r>
+    </w:p>
+    <w:p>
+      <w:pPr>
+        <w:suppressAutoHyphens w:val="0"/>
+        <w:autoSpaceDE w:val="0"/>
+        <w:adjustRightInd w:val="0"/>
+        <w:spacing w:after="0" w:line="240" w:lineRule="auto"/>
+        <w:ind w:left="708"/>
+        <w:textAlignment w:val="auto"/>
+        <w:rPr>
+          <w:rFonts w:ascii="Consolas" w:hAnsi="Consolas" w:cs="Consolas"/>
+          <w:color w:val="595959" w:themeColor="text1" w:themeTint="A6"/>
+          <w:sz w:val="19"/>
+          <w:szCs w:val="19"/>
+        </w:rPr>
+      </w:pPr>
+      <w:r>
+        <w:rPr>
+          <w:rFonts w:ascii="Consolas" w:hAnsi="Consolas" w:cs="Consolas"/>
+          <w:color w:val="595959" w:themeColor="text1" w:themeTint="A6"/>
+          <w:sz w:val="19"/>
+          <w:szCs w:val="19"/>
+        </w:rPr>
+        <w:tab/>
+      </w:r>
+      <w:r>
+        <w:rPr>
+          <w:rFonts w:ascii="Consolas" w:hAnsi="Consolas" w:cs="Consolas"/>
+          <w:color w:val="595959" w:themeColor="text1" w:themeTint="A6"/>
+          <w:sz w:val="19"/>
+          <w:szCs w:val="19"/>
+        </w:rPr>
+        <w:tab/>
+        <w:t>int cellPlayer;</w:t>
+      </w:r>
+    </w:p>
+    <w:p>
+      <w:pPr>
+        <w:suppressAutoHyphens w:val="0"/>
+        <w:autoSpaceDE w:val="0"/>
+        <w:adjustRightInd w:val="0"/>
+        <w:spacing w:after="0" w:line="240" w:lineRule="auto"/>
+        <w:ind w:left="708"/>
+        <w:textAlignment w:val="auto"/>
+        <w:rPr>
+          <w:rFonts w:ascii="Consolas" w:hAnsi="Consolas" w:cs="Consolas"/>
+          <w:color w:val="595959" w:themeColor="text1" w:themeTint="A6"/>
+          <w:sz w:val="19"/>
+          <w:szCs w:val="19"/>
+        </w:rPr>
+      </w:pPr>
+      <w:r>
+        <w:rPr>
+          <w:rFonts w:ascii="Consolas" w:hAnsi="Consolas" w:cs="Consolas"/>
+          <w:color w:val="595959" w:themeColor="text1" w:themeTint="A6"/>
+          <w:sz w:val="19"/>
+          <w:szCs w:val="19"/>
+        </w:rPr>
+        <w:tab/>
+      </w:r>
+      <w:r>
+        <w:rPr>
+          <w:rFonts w:ascii="Consolas" w:hAnsi="Consolas" w:cs="Consolas"/>
+          <w:color w:val="595959" w:themeColor="text1" w:themeTint="A6"/>
+          <w:sz w:val="19"/>
+          <w:szCs w:val="19"/>
+        </w:rPr>
+        <w:tab/>
+        <w:t>int itemPlayer;</w:t>
+      </w:r>
+    </w:p>
+    <w:p>
+      <w:pPr>
+        <w:suppressAutoHyphens w:val="0"/>
+        <w:autoSpaceDE w:val="0"/>
+        <w:adjustRightInd w:val="0"/>
+        <w:spacing w:after="0" w:line="240" w:lineRule="auto"/>
+        <w:ind w:left="708"/>
+        <w:textAlignment w:val="auto"/>
+        <w:rPr>
+          <w:rFonts w:ascii="Consolas" w:hAnsi="Consolas" w:cs="Consolas"/>
+          <w:color w:val="595959" w:themeColor="text1" w:themeTint="A6"/>
+          <w:sz w:val="19"/>
+          <w:szCs w:val="19"/>
+        </w:rPr>
+      </w:pPr>
+      <w:r>
+        <w:rPr>
+          <w:rFonts w:ascii="Consolas" w:hAnsi="Consolas" w:cs="Consolas"/>
+          <w:color w:val="595959" w:themeColor="text1" w:themeTint="A6"/>
+          <w:sz w:val="19"/>
+          <w:szCs w:val="19"/>
+        </w:rPr>
+        <w:tab/>
+      </w:r>
+      <w:r>
+        <w:rPr>
+          <w:rFonts w:ascii="Consolas" w:hAnsi="Consolas" w:cs="Consolas"/>
+          <w:color w:val="595959" w:themeColor="text1" w:themeTint="A6"/>
+          <w:sz w:val="19"/>
+          <w:szCs w:val="19"/>
+        </w:rPr>
+        <w:tab/>
+        <w:t>int treasurePlayer;</w:t>
+      </w:r>
+    </w:p>
+    <w:p>
+      <w:pPr>
+        <w:ind w:left="708" w:firstLine="708"/>
+        <w:jc w:val="both"/>
+        <w:rPr>
+          <w:rFonts w:ascii="Consolas" w:hAnsi="Consolas" w:cs="Consolas"/>
+          <w:color w:val="595959" w:themeColor="text1" w:themeTint="A6"/>
+          <w:sz w:val="19"/>
+          <w:szCs w:val="19"/>
+        </w:rPr>
+      </w:pPr>
+      <w:r>
+        <w:rPr>
+          <w:rFonts w:ascii="Consolas" w:hAnsi="Consolas" w:cs="Consolas"/>
+          <w:color w:val="595959" w:themeColor="text1" w:themeTint="A6"/>
+          <w:sz w:val="19"/>
+          <w:szCs w:val="19"/>
+        </w:rPr>
+        <w:t>};</w:t>
+      </w:r>
+    </w:p>
+    <w:p>
+      <w:pPr>
+        <w:pStyle w:val="PargrafodaLista"/>
+        <w:ind w:left="1440"/>
+        <w:jc w:val="both"/>
+        <w:rPr>
+          <w:b/>
+          <w:sz w:val="24"/>
+        </w:rPr>
+      </w:pPr>
+      <w:r>
+        <w:rPr>
+          <w:b/>
+          <w:sz w:val="24"/>
+          <w:u w:val="single"/>
+        </w:rPr>
+        <w:t>Monster</w:t>
+      </w:r>
+    </w:p>
+    <w:p>
+      <w:pPr>
+        <w:suppressAutoHyphens w:val="0"/>
+        <w:autoSpaceDE w:val="0"/>
+        <w:adjustRightInd w:val="0"/>
+        <w:spacing w:after="0" w:line="240" w:lineRule="auto"/>
+        <w:ind w:left="708" w:firstLine="708"/>
+        <w:textAlignment w:val="auto"/>
+        <w:rPr>
+          <w:rFonts w:ascii="Consolas" w:hAnsi="Consolas" w:cs="Consolas"/>
+          <w:color w:val="595959" w:themeColor="text1" w:themeTint="A6"/>
+          <w:sz w:val="19"/>
+          <w:szCs w:val="19"/>
+        </w:rPr>
+      </w:pPr>
+      <w:r>
+        <w:rPr>
+          <w:rFonts w:ascii="Consolas" w:hAnsi="Consolas" w:cs="Consolas"/>
+          <w:color w:val="595959" w:themeColor="text1" w:themeTint="A6"/>
+          <w:sz w:val="19"/>
+          <w:szCs w:val="19"/>
+        </w:rPr>
+        <w:t>struct Monster {</w:t>
+      </w:r>
+    </w:p>
+    <w:p>
+      <w:pPr>
+        <w:suppressAutoHyphens w:val="0"/>
+        <w:autoSpaceDE w:val="0"/>
+        <w:adjustRightInd w:val="0"/>
+        <w:spacing w:after="0" w:line="240" w:lineRule="auto"/>
+        <w:ind w:left="708" w:firstLine="708"/>
+        <w:textAlignment w:val="auto"/>
+        <w:rPr>
+          <w:rFonts w:ascii="Consolas" w:hAnsi="Consolas" w:cs="Consolas"/>
+          <w:color w:val="595959" w:themeColor="text1" w:themeTint="A6"/>
+          <w:sz w:val="19"/>
+          <w:szCs w:val="19"/>
+        </w:rPr>
+      </w:pPr>
+      <w:r>
+        <w:rPr>
+          <w:rFonts w:ascii="Consolas" w:hAnsi="Consolas" w:cs="Consolas"/>
+          <w:color w:val="595959" w:themeColor="text1" w:themeTint="A6"/>
+          <w:sz w:val="19"/>
+          <w:szCs w:val="19"/>
+        </w:rPr>
+        <w:tab/>
+        <w:t>char nameMosnter[MAX_NAME];</w:t>
+      </w:r>
+    </w:p>
+    <w:p>
+      <w:pPr>
+        <w:suppressAutoHyphens w:val="0"/>
+        <w:autoSpaceDE w:val="0"/>
+        <w:adjustRightInd w:val="0"/>
+        <w:spacing w:after="0" w:line="240" w:lineRule="auto"/>
+        <w:ind w:left="708" w:firstLine="708"/>
+        <w:textAlignment w:val="auto"/>
+        <w:rPr>
+          <w:rFonts w:ascii="Consolas" w:hAnsi="Consolas" w:cs="Consolas"/>
+          <w:color w:val="595959" w:themeColor="text1" w:themeTint="A6"/>
+          <w:sz w:val="19"/>
+          <w:szCs w:val="19"/>
+        </w:rPr>
+      </w:pPr>
+      <w:r>
+        <w:rPr>
+          <w:rFonts w:ascii="Consolas" w:hAnsi="Consolas" w:cs="Consolas"/>
+          <w:color w:val="595959" w:themeColor="text1" w:themeTint="A6"/>
+          <w:sz w:val="19"/>
+          <w:szCs w:val="19"/>
+        </w:rPr>
+        <w:tab/>
+        <w:t>int lifeMonster;</w:t>
+      </w:r>
+    </w:p>
+    <w:p>
+      <w:pPr>
+        <w:suppressAutoHyphens w:val="0"/>
+        <w:autoSpaceDE w:val="0"/>
+        <w:adjustRightInd w:val="0"/>
+        <w:spacing w:after="0" w:line="240" w:lineRule="auto"/>
+        <w:ind w:left="708" w:firstLine="708"/>
+        <w:textAlignment w:val="auto"/>
+        <w:rPr>
+          <w:rFonts w:ascii="Consolas" w:hAnsi="Consolas" w:cs="Consolas"/>
+          <w:color w:val="595959" w:themeColor="text1" w:themeTint="A6"/>
+          <w:sz w:val="19"/>
+          <w:szCs w:val="19"/>
+        </w:rPr>
+      </w:pPr>
+      <w:r>
+        <w:rPr>
+          <w:rFonts w:ascii="Consolas" w:hAnsi="Consolas" w:cs="Consolas"/>
+          <w:color w:val="595959" w:themeColor="text1" w:themeTint="A6"/>
+          <w:sz w:val="19"/>
+          <w:szCs w:val="19"/>
+        </w:rPr>
+        <w:tab/>
+        <w:t>int damageMonster;</w:t>
+      </w:r>
+    </w:p>
+    <w:p>
+      <w:pPr>
+        <w:suppressAutoHyphens w:val="0"/>
+        <w:autoSpaceDE w:val="0"/>
+        <w:adjustRightInd w:val="0"/>
+        <w:spacing w:after="0" w:line="240" w:lineRule="auto"/>
+        <w:ind w:left="708" w:firstLine="708"/>
+        <w:textAlignment w:val="auto"/>
+        <w:rPr>
+          <w:rFonts w:ascii="Consolas" w:hAnsi="Consolas" w:cs="Consolas"/>
+          <w:color w:val="595959" w:themeColor="text1" w:themeTint="A6"/>
+          <w:sz w:val="19"/>
+          <w:szCs w:val="19"/>
+        </w:rPr>
+      </w:pPr>
+      <w:r>
+        <w:rPr>
+          <w:rFonts w:ascii="Consolas" w:hAnsi="Consolas" w:cs="Consolas"/>
+          <w:color w:val="595959" w:themeColor="text1" w:themeTint="A6"/>
+          <w:sz w:val="19"/>
+          <w:szCs w:val="19"/>
+        </w:rPr>
+        <w:tab/>
+        <w:t>int criticMonster;</w:t>
+      </w:r>
+    </w:p>
+    <w:p>
+      <w:pPr>
+        <w:suppressAutoHyphens w:val="0"/>
+        <w:autoSpaceDE w:val="0"/>
+        <w:adjustRightInd w:val="0"/>
+        <w:spacing w:after="0" w:line="240" w:lineRule="auto"/>
+        <w:ind w:left="708" w:firstLine="708"/>
+        <w:textAlignment w:val="auto"/>
+        <w:rPr>
+          <w:rFonts w:ascii="Consolas" w:hAnsi="Consolas" w:cs="Consolas"/>
+          <w:color w:val="595959" w:themeColor="text1" w:themeTint="A6"/>
+          <w:sz w:val="19"/>
+          <w:szCs w:val="19"/>
+        </w:rPr>
+      </w:pPr>
+      <w:r>
+        <w:rPr>
+          <w:rFonts w:ascii="Consolas" w:hAnsi="Consolas" w:cs="Consolas"/>
+          <w:color w:val="595959" w:themeColor="text1" w:themeTint="A6"/>
+          <w:sz w:val="19"/>
+          <w:szCs w:val="19"/>
+        </w:rPr>
+        <w:tab/>
+        <w:t>int cellMonster;</w:t>
+      </w:r>
+    </w:p>
+    <w:p>
+      <w:pPr>
+        <w:suppressAutoHyphens w:val="0"/>
+        <w:autoSpaceDE w:val="0"/>
+        <w:adjustRightInd w:val="0"/>
+        <w:spacing w:after="0" w:line="240" w:lineRule="auto"/>
+        <w:ind w:left="708" w:firstLine="708"/>
+        <w:textAlignment w:val="auto"/>
+        <w:rPr>
+          <w:rFonts w:ascii="Consolas" w:hAnsi="Consolas" w:cs="Consolas"/>
+          <w:color w:val="595959" w:themeColor="text1" w:themeTint="A6"/>
+          <w:sz w:val="19"/>
+          <w:szCs w:val="19"/>
+        </w:rPr>
+      </w:pPr>
+      <w:r>
+        <w:rPr>
+          <w:rFonts w:ascii="Consolas" w:hAnsi="Consolas" w:cs="Consolas"/>
+          <w:color w:val="595959" w:themeColor="text1" w:themeTint="A6"/>
+          <w:sz w:val="19"/>
+          <w:szCs w:val="19"/>
+        </w:rPr>
+        <w:tab/>
+        <w:t>int itemMonster;</w:t>
+      </w:r>
+    </w:p>
+    <w:p>
+      <w:pPr>
+        <w:suppressAutoHyphens w:val="0"/>
+        <w:autoSpaceDE w:val="0"/>
+        <w:adjustRightInd w:val="0"/>
+        <w:spacing w:after="0" w:line="240" w:lineRule="auto"/>
+        <w:ind w:left="708" w:firstLine="708"/>
+        <w:textAlignment w:val="auto"/>
+        <w:rPr>
+          <w:rFonts w:ascii="Consolas" w:hAnsi="Consolas" w:cs="Consolas"/>
+          <w:color w:val="595959" w:themeColor="text1" w:themeTint="A6"/>
+          <w:sz w:val="19"/>
+          <w:szCs w:val="19"/>
+        </w:rPr>
+      </w:pPr>
+      <w:r>
+        <w:rPr>
+          <w:rFonts w:ascii="Consolas" w:hAnsi="Consolas" w:cs="Consolas"/>
+          <w:color w:val="595959" w:themeColor="text1" w:themeTint="A6"/>
+          <w:sz w:val="19"/>
+          <w:szCs w:val="19"/>
+        </w:rPr>
+        <w:tab/>
+        <w:t>int treasureMonster;</w:t>
+      </w:r>
+    </w:p>
+    <w:p>
+      <w:pPr>
+        <w:suppressAutoHyphens w:val="0"/>
+        <w:autoSpaceDE w:val="0"/>
+        <w:adjustRightInd w:val="0"/>
+        <w:spacing w:after="0" w:line="240" w:lineRule="auto"/>
+        <w:ind w:left="708" w:firstLine="708"/>
+        <w:textAlignment w:val="auto"/>
+        <w:rPr>
+          <w:rFonts w:ascii="Consolas" w:hAnsi="Consolas" w:cs="Consolas"/>
+          <w:color w:val="595959" w:themeColor="text1" w:themeTint="A6"/>
+          <w:sz w:val="19"/>
+          <w:szCs w:val="19"/>
+        </w:rPr>
+      </w:pPr>
+      <w:r>
+        <w:rPr>
+          <w:rFonts w:ascii="Consolas" w:hAnsi="Consolas" w:cs="Consolas"/>
+          <w:color w:val="595959" w:themeColor="text1" w:themeTint="A6"/>
+          <w:sz w:val="19"/>
+          <w:szCs w:val="19"/>
+        </w:rPr>
+        <w:tab/>
+        <w:t>int nMonsters;</w:t>
+      </w:r>
+    </w:p>
+    <w:p>
+      <w:pPr>
+        <w:suppressAutoHyphens w:val="0"/>
+        <w:autoSpaceDE w:val="0"/>
+        <w:adjustRightInd w:val="0"/>
+        <w:spacing w:after="0" w:line="240" w:lineRule="auto"/>
+        <w:ind w:left="708" w:firstLine="708"/>
+        <w:textAlignment w:val="auto"/>
+        <w:rPr>
+          <w:rFonts w:ascii="Consolas" w:hAnsi="Consolas" w:cs="Consolas"/>
+          <w:color w:val="595959" w:themeColor="text1" w:themeTint="A6"/>
+          <w:sz w:val="19"/>
+          <w:szCs w:val="19"/>
+        </w:rPr>
+      </w:pPr>
+      <w:r>
+        <w:rPr>
+          <w:rFonts w:ascii="Consolas" w:hAnsi="Consolas" w:cs="Consolas"/>
+          <w:color w:val="595959" w:themeColor="text1" w:themeTint="A6"/>
+          <w:sz w:val="19"/>
+          <w:szCs w:val="19"/>
+        </w:rPr>
+        <w:t>};</w:t>
+      </w:r>
+    </w:p>
+    <w:p>
+      <w:pPr>
+        <w:suppressAutoHyphens w:val="0"/>
+        <w:autoSpaceDE w:val="0"/>
+        <w:adjustRightInd w:val="0"/>
+        <w:spacing w:after="0" w:line="240" w:lineRule="auto"/>
+        <w:ind w:left="708" w:firstLine="708"/>
+        <w:textAlignment w:val="auto"/>
+        <w:rPr>
+          <w:rFonts w:ascii="Consolas" w:hAnsi="Consolas" w:cs="Consolas"/>
+          <w:color w:val="595959" w:themeColor="text1" w:themeTint="A6"/>
+          <w:sz w:val="19"/>
+          <w:szCs w:val="19"/>
+        </w:rPr>
+      </w:pPr>
+    </w:p>
+    <w:p>
+      <w:pPr>
+        <w:pStyle w:val="PargrafodaLista"/>
+        <w:ind w:left="1440"/>
+        <w:jc w:val="both"/>
+        <w:rPr>
+          <w:b/>
+          <w:sz w:val="24"/>
+          <w:u w:val="single"/>
+        </w:rPr>
+      </w:pPr>
+      <w:r>
+        <w:rPr>
+          <w:b/>
+          <w:sz w:val="24"/>
+          <w:u w:val="single"/>
+        </w:rPr>
+        <w:t>Item</w:t>
+      </w:r>
+    </w:p>
+    <w:p>
+      <w:pPr>
+        <w:suppressAutoHyphens w:val="0"/>
+        <w:autoSpaceDE w:val="0"/>
+        <w:adjustRightInd w:val="0"/>
+        <w:spacing w:after="0" w:line="240" w:lineRule="auto"/>
+        <w:ind w:left="708" w:firstLine="708"/>
+        <w:textAlignment w:val="auto"/>
+        <w:rPr>
+          <w:rFonts w:ascii="Consolas" w:hAnsi="Consolas" w:cs="Consolas"/>
+          <w:color w:val="595959" w:themeColor="text1" w:themeTint="A6"/>
+          <w:sz w:val="19"/>
+          <w:szCs w:val="19"/>
+        </w:rPr>
+      </w:pPr>
+      <w:r>
+        <w:rPr>
+          <w:rFonts w:ascii="Consolas" w:hAnsi="Consolas" w:cs="Consolas"/>
+          <w:color w:val="595959" w:themeColor="text1" w:themeTint="A6"/>
+          <w:sz w:val="19"/>
+          <w:szCs w:val="19"/>
+        </w:rPr>
+        <w:t>struct Item {</w:t>
+      </w:r>
+    </w:p>
+    <w:p>
+      <w:pPr>
+        <w:suppressAutoHyphens w:val="0"/>
+        <w:autoSpaceDE w:val="0"/>
+        <w:adjustRightInd w:val="0"/>
+        <w:spacing w:after="0" w:line="240" w:lineRule="auto"/>
+        <w:ind w:left="708" w:firstLine="708"/>
+        <w:textAlignment w:val="auto"/>
+        <w:rPr>
+          <w:rFonts w:ascii="Consolas" w:hAnsi="Consolas" w:cs="Consolas"/>
+          <w:color w:val="595959" w:themeColor="text1" w:themeTint="A6"/>
+          <w:sz w:val="19"/>
+          <w:szCs w:val="19"/>
+        </w:rPr>
+      </w:pPr>
+      <w:r>
+        <w:rPr>
+          <w:rFonts w:ascii="Consolas" w:hAnsi="Consolas" w:cs="Consolas"/>
+          <w:color w:val="595959" w:themeColor="text1" w:themeTint="A6"/>
+          <w:sz w:val="19"/>
+          <w:szCs w:val="19"/>
+        </w:rPr>
+        <w:tab/>
+        <w:t>int CodItem;</w:t>
+      </w:r>
+    </w:p>
+    <w:p>
+      <w:pPr>
+        <w:suppressAutoHyphens w:val="0"/>
+        <w:autoSpaceDE w:val="0"/>
+        <w:adjustRightInd w:val="0"/>
+        <w:spacing w:after="0" w:line="240" w:lineRule="auto"/>
+        <w:ind w:left="708" w:firstLine="708"/>
+        <w:textAlignment w:val="auto"/>
+        <w:rPr>
+          <w:rFonts w:ascii="Consolas" w:hAnsi="Consolas" w:cs="Consolas"/>
+          <w:color w:val="595959" w:themeColor="text1" w:themeTint="A6"/>
+          <w:sz w:val="19"/>
+          <w:szCs w:val="19"/>
+        </w:rPr>
+      </w:pPr>
+      <w:r>
+        <w:rPr>
+          <w:rFonts w:ascii="Consolas" w:hAnsi="Consolas" w:cs="Consolas"/>
+          <w:color w:val="595959" w:themeColor="text1" w:themeTint="A6"/>
+          <w:sz w:val="19"/>
+          <w:szCs w:val="19"/>
+        </w:rPr>
+        <w:tab/>
+        <w:t>char NameItem[MAX_NAME];</w:t>
+      </w:r>
+    </w:p>
+    <w:p>
+      <w:pPr>
+        <w:suppressAutoHyphens w:val="0"/>
+        <w:autoSpaceDE w:val="0"/>
+        <w:adjustRightInd w:val="0"/>
+        <w:spacing w:after="0" w:line="240" w:lineRule="auto"/>
+        <w:ind w:left="708" w:firstLine="708"/>
+        <w:textAlignment w:val="auto"/>
+        <w:rPr>
+          <w:rFonts w:ascii="Consolas" w:hAnsi="Consolas" w:cs="Consolas"/>
+          <w:color w:val="595959" w:themeColor="text1" w:themeTint="A6"/>
+          <w:sz w:val="19"/>
+          <w:szCs w:val="19"/>
+        </w:rPr>
+      </w:pPr>
+      <w:r>
+        <w:rPr>
+          <w:rFonts w:ascii="Consolas" w:hAnsi="Consolas" w:cs="Consolas"/>
+          <w:color w:val="595959" w:themeColor="text1" w:themeTint="A6"/>
+          <w:sz w:val="19"/>
+          <w:szCs w:val="19"/>
+        </w:rPr>
+        <w:tab/>
+        <w:t>int DamageItem;</w:t>
+      </w:r>
+    </w:p>
+    <w:p>
+      <w:pPr>
+        <w:suppressAutoHyphens w:val="0"/>
+        <w:autoSpaceDE w:val="0"/>
+        <w:adjustRightInd w:val="0"/>
+        <w:spacing w:after="0" w:line="240" w:lineRule="auto"/>
+        <w:ind w:left="708" w:firstLine="708"/>
+        <w:textAlignment w:val="auto"/>
+        <w:rPr>
+          <w:rFonts w:ascii="Consolas" w:hAnsi="Consolas" w:cs="Consolas"/>
+          <w:color w:val="595959" w:themeColor="text1" w:themeTint="A6"/>
+          <w:sz w:val="19"/>
+          <w:szCs w:val="19"/>
+        </w:rPr>
+      </w:pPr>
+      <w:r>
+        <w:rPr>
+          <w:rFonts w:ascii="Consolas" w:hAnsi="Consolas" w:cs="Consolas"/>
+          <w:color w:val="595959" w:themeColor="text1" w:themeTint="A6"/>
+          <w:sz w:val="19"/>
+          <w:szCs w:val="19"/>
+        </w:rPr>
+        <w:tab/>
+        <w:t>int CriticItem;</w:t>
+      </w:r>
+    </w:p>
+    <w:p>
+      <w:pPr>
+        <w:suppressAutoHyphens w:val="0"/>
+        <w:autoSpaceDE w:val="0"/>
+        <w:adjustRightInd w:val="0"/>
+        <w:spacing w:after="0" w:line="240" w:lineRule="auto"/>
+        <w:ind w:left="708" w:firstLine="708"/>
+        <w:textAlignment w:val="auto"/>
+        <w:rPr>
+          <w:rFonts w:ascii="Consolas" w:hAnsi="Consolas" w:cs="Consolas"/>
+          <w:color w:val="595959" w:themeColor="text1" w:themeTint="A6"/>
+          <w:sz w:val="19"/>
+          <w:szCs w:val="19"/>
+        </w:rPr>
+      </w:pPr>
+      <w:r>
+        <w:rPr>
+          <w:rFonts w:ascii="Consolas" w:hAnsi="Consolas" w:cs="Consolas"/>
+          <w:color w:val="595959" w:themeColor="text1" w:themeTint="A6"/>
+          <w:sz w:val="19"/>
+          <w:szCs w:val="19"/>
+        </w:rPr>
+        <w:tab/>
+        <w:t>int PositionItem;</w:t>
+      </w:r>
+    </w:p>
+    <w:p>
+      <w:pPr>
+        <w:suppressAutoHyphens w:val="0"/>
+        <w:autoSpaceDE w:val="0"/>
+        <w:adjustRightInd w:val="0"/>
+        <w:spacing w:after="0" w:line="240" w:lineRule="auto"/>
+        <w:ind w:left="708" w:firstLine="708"/>
+        <w:textAlignment w:val="auto"/>
+        <w:rPr>
+          <w:rFonts w:ascii="Consolas" w:hAnsi="Consolas" w:cs="Consolas"/>
+          <w:color w:val="595959" w:themeColor="text1" w:themeTint="A6"/>
+          <w:sz w:val="19"/>
+          <w:szCs w:val="19"/>
+        </w:rPr>
+      </w:pPr>
+      <w:r>
+        <w:rPr>
+          <w:rFonts w:ascii="Consolas" w:hAnsi="Consolas" w:cs="Consolas"/>
+          <w:color w:val="595959" w:themeColor="text1" w:themeTint="A6"/>
+          <w:sz w:val="19"/>
+          <w:szCs w:val="19"/>
+        </w:rPr>
+        <w:tab/>
+        <w:t>int LifeItem;</w:t>
+      </w:r>
+    </w:p>
+    <w:p>
+      <w:pPr>
+        <w:suppressAutoHyphens w:val="0"/>
+        <w:autoSpaceDE w:val="0"/>
+        <w:adjustRightInd w:val="0"/>
+        <w:spacing w:after="0" w:line="240" w:lineRule="auto"/>
+        <w:ind w:left="708" w:firstLine="708"/>
+        <w:textAlignment w:val="auto"/>
+        <w:rPr>
+          <w:rFonts w:ascii="Consolas" w:hAnsi="Consolas" w:cs="Consolas"/>
+          <w:color w:val="595959" w:themeColor="text1" w:themeTint="A6"/>
+          <w:sz w:val="19"/>
+          <w:szCs w:val="19"/>
+        </w:rPr>
+      </w:pPr>
+      <w:r>
+        <w:rPr>
+          <w:rFonts w:ascii="Consolas" w:hAnsi="Consolas" w:cs="Consolas"/>
+          <w:color w:val="595959" w:themeColor="text1" w:themeTint="A6"/>
+          <w:sz w:val="19"/>
+          <w:szCs w:val="19"/>
+        </w:rPr>
+        <w:t>};</w:t>
+      </w:r>
+    </w:p>
+    <w:p>
+      <w:pPr>
+        <w:suppressAutoHyphens w:val="0"/>
+        <w:autoSpaceDE w:val="0"/>
+        <w:adjustRightInd w:val="0"/>
+        <w:spacing w:after="0" w:line="240" w:lineRule="auto"/>
+        <w:ind w:left="708" w:firstLine="708"/>
+        <w:textAlignment w:val="auto"/>
+        <w:rPr>
+          <w:rFonts w:ascii="Consolas" w:hAnsi="Consolas" w:cs="Consolas"/>
+          <w:color w:val="595959" w:themeColor="text1" w:themeTint="A6"/>
+          <w:sz w:val="19"/>
+          <w:szCs w:val="19"/>
+        </w:rPr>
+      </w:pPr>
+    </w:p>
+    <w:p>
+      <w:pPr>
+        <w:pStyle w:val="PargrafodaLista"/>
+        <w:ind w:left="1440"/>
+        <w:jc w:val="both"/>
+        <w:rPr>
+          <w:b/>
+          <w:sz w:val="24"/>
+          <w:u w:val="single"/>
+        </w:rPr>
+      </w:pPr>
+      <w:r>
+        <w:rPr>
+          <w:b/>
+          <w:sz w:val="24"/>
+          <w:u w:val="single"/>
+        </w:rPr>
+        <w:t>Treasure</w:t>
+      </w:r>
+    </w:p>
+    <w:p>
+      <w:pPr>
+        <w:suppressAutoHyphens w:val="0"/>
+        <w:autoSpaceDE w:val="0"/>
+        <w:adjustRightInd w:val="0"/>
+        <w:spacing w:after="0" w:line="240" w:lineRule="auto"/>
+        <w:ind w:left="708" w:firstLine="708"/>
+        <w:textAlignment w:val="auto"/>
+        <w:rPr>
+          <w:rFonts w:ascii="Consolas" w:hAnsi="Consolas" w:cs="Consolas"/>
+          <w:color w:val="595959" w:themeColor="text1" w:themeTint="A6"/>
+          <w:sz w:val="19"/>
+          <w:szCs w:val="19"/>
+        </w:rPr>
+      </w:pPr>
+      <w:r>
+        <w:rPr>
+          <w:rFonts w:ascii="Consolas" w:hAnsi="Consolas" w:cs="Consolas"/>
+          <w:color w:val="595959" w:themeColor="text1" w:themeTint="A6"/>
+          <w:sz w:val="19"/>
+          <w:szCs w:val="19"/>
+        </w:rPr>
+        <w:t>struct Tresure {</w:t>
+      </w:r>
+    </w:p>
+    <w:p>
+      <w:pPr>
+        <w:suppressAutoHyphens w:val="0"/>
+        <w:autoSpaceDE w:val="0"/>
+        <w:adjustRightInd w:val="0"/>
+        <w:spacing w:after="0" w:line="240" w:lineRule="auto"/>
+        <w:ind w:left="708" w:firstLine="708"/>
+        <w:textAlignment w:val="auto"/>
+        <w:rPr>
+          <w:rFonts w:ascii="Consolas" w:hAnsi="Consolas" w:cs="Consolas"/>
+          <w:color w:val="595959" w:themeColor="text1" w:themeTint="A6"/>
+          <w:sz w:val="19"/>
+          <w:szCs w:val="19"/>
+        </w:rPr>
+      </w:pPr>
+      <w:r>
+        <w:rPr>
+          <w:rFonts w:ascii="Consolas" w:hAnsi="Consolas" w:cs="Consolas"/>
+          <w:color w:val="595959" w:themeColor="text1" w:themeTint="A6"/>
+          <w:sz w:val="19"/>
+          <w:szCs w:val="19"/>
+        </w:rPr>
+        <w:tab/>
+        <w:t>int CodTresure;</w:t>
+      </w:r>
+    </w:p>
+    <w:p>
+      <w:pPr>
+        <w:suppressAutoHyphens w:val="0"/>
+        <w:autoSpaceDE w:val="0"/>
+        <w:adjustRightInd w:val="0"/>
+        <w:spacing w:after="0" w:line="240" w:lineRule="auto"/>
+        <w:ind w:left="708" w:firstLine="708"/>
+        <w:textAlignment w:val="auto"/>
+        <w:rPr>
+          <w:rFonts w:ascii="Consolas" w:hAnsi="Consolas" w:cs="Consolas"/>
+          <w:color w:val="595959" w:themeColor="text1" w:themeTint="A6"/>
+          <w:sz w:val="19"/>
+          <w:szCs w:val="19"/>
+        </w:rPr>
+      </w:pPr>
+      <w:r>
+        <w:rPr>
+          <w:rFonts w:ascii="Consolas" w:hAnsi="Consolas" w:cs="Consolas"/>
+          <w:color w:val="595959" w:themeColor="text1" w:themeTint="A6"/>
+          <w:sz w:val="19"/>
+          <w:szCs w:val="19"/>
+        </w:rPr>
+        <w:tab/>
+        <w:t>char NameTreasure[MAX_NAME];</w:t>
+      </w:r>
+    </w:p>
+    <w:p>
+      <w:pPr>
+        <w:suppressAutoHyphens w:val="0"/>
+        <w:autoSpaceDE w:val="0"/>
+        <w:adjustRightInd w:val="0"/>
+        <w:spacing w:after="0" w:line="240" w:lineRule="auto"/>
+        <w:ind w:left="708" w:firstLine="708"/>
+        <w:textAlignment w:val="auto"/>
+        <w:rPr>
+          <w:rFonts w:ascii="Consolas" w:hAnsi="Consolas" w:cs="Consolas"/>
+          <w:color w:val="595959" w:themeColor="text1" w:themeTint="A6"/>
+          <w:sz w:val="19"/>
+          <w:szCs w:val="19"/>
+        </w:rPr>
+      </w:pPr>
+      <w:r>
+        <w:rPr>
+          <w:rFonts w:ascii="Consolas" w:hAnsi="Consolas" w:cs="Consolas"/>
+          <w:color w:val="595959" w:themeColor="text1" w:themeTint="A6"/>
+          <w:sz w:val="19"/>
+          <w:szCs w:val="19"/>
+        </w:rPr>
+        <w:tab/>
+        <w:t>int Gold;</w:t>
+      </w:r>
+    </w:p>
+    <w:p>
+      <w:pPr>
+        <w:suppressAutoHyphens w:val="0"/>
+        <w:autoSpaceDE w:val="0"/>
+        <w:adjustRightInd w:val="0"/>
+        <w:spacing w:after="0" w:line="240" w:lineRule="auto"/>
+        <w:ind w:left="708" w:firstLine="708"/>
+        <w:textAlignment w:val="auto"/>
+        <w:rPr>
+          <w:rFonts w:ascii="Consolas" w:hAnsi="Consolas" w:cs="Consolas"/>
+          <w:color w:val="595959" w:themeColor="text1" w:themeTint="A6"/>
+          <w:sz w:val="19"/>
+          <w:szCs w:val="19"/>
+        </w:rPr>
+      </w:pPr>
+      <w:r>
+        <w:rPr>
+          <w:rFonts w:ascii="Consolas" w:hAnsi="Consolas" w:cs="Consolas"/>
+          <w:color w:val="595959" w:themeColor="text1" w:themeTint="A6"/>
+          <w:sz w:val="19"/>
+          <w:szCs w:val="19"/>
+        </w:rPr>
+        <w:tab/>
+        <w:t>int PositionTresure;</w:t>
+      </w:r>
+    </w:p>
+    <w:p>
+      <w:pPr>
+        <w:suppressAutoHyphens w:val="0"/>
+        <w:autoSpaceDE w:val="0"/>
+        <w:adjustRightInd w:val="0"/>
+        <w:spacing w:after="0" w:line="240" w:lineRule="auto"/>
+        <w:ind w:left="708" w:firstLine="708"/>
+        <w:textAlignment w:val="auto"/>
+        <w:rPr>
+          <w:rFonts w:ascii="Consolas" w:hAnsi="Consolas" w:cs="Consolas"/>
+          <w:color w:val="595959" w:themeColor="text1" w:themeTint="A6"/>
+          <w:sz w:val="19"/>
+          <w:szCs w:val="19"/>
+        </w:rPr>
+      </w:pPr>
+      <w:r>
+        <w:rPr>
+          <w:rFonts w:ascii="Consolas" w:hAnsi="Consolas" w:cs="Consolas"/>
+          <w:color w:val="595959" w:themeColor="text1" w:themeTint="A6"/>
+          <w:sz w:val="19"/>
+          <w:szCs w:val="19"/>
+        </w:rPr>
+        <w:t>};</w:t>
+      </w:r>
+    </w:p>
+    <w:p>
+      <w:pPr>
+        <w:suppressAutoHyphens w:val="0"/>
+        <w:autoSpaceDE w:val="0"/>
+        <w:adjustRightInd w:val="0"/>
+        <w:spacing w:after="0" w:line="240" w:lineRule="auto"/>
+        <w:ind w:left="708" w:firstLine="708"/>
+        <w:textAlignment w:val="auto"/>
+        <w:rPr>
+          <w:rFonts w:ascii="Consolas" w:hAnsi="Consolas" w:cs="Consolas"/>
+          <w:color w:val="595959" w:themeColor="text1" w:themeTint="A6"/>
+          <w:sz w:val="19"/>
+          <w:szCs w:val="19"/>
+        </w:rPr>
+      </w:pPr>
+    </w:p>
+    <w:p>
+      <w:pPr>
+        <w:pStyle w:val="PargrafodaLista"/>
+        <w:ind w:left="1440"/>
+        <w:jc w:val="both"/>
+        <w:rPr>
+          <w:b/>
+          <w:sz w:val="24"/>
+          <w:u w:val="single"/>
+        </w:rPr>
+      </w:pPr>
+      <w:r>
+        <w:rPr>
+          <w:b/>
+          <w:sz w:val="24"/>
+          <w:u w:val="single"/>
+        </w:rPr>
+        <w:t>Cell</w:t>
+      </w:r>
+    </w:p>
+    <w:p>
+      <w:pPr>
+        <w:suppressAutoHyphens w:val="0"/>
+        <w:autoSpaceDE w:val="0"/>
+        <w:adjustRightInd w:val="0"/>
+        <w:spacing w:after="0" w:line="240" w:lineRule="auto"/>
+        <w:ind w:left="708" w:firstLine="708"/>
+        <w:textAlignment w:val="auto"/>
+        <w:rPr>
+          <w:rFonts w:ascii="Consolas" w:hAnsi="Consolas" w:cs="Consolas"/>
+          <w:color w:val="595959" w:themeColor="text1" w:themeTint="A6"/>
+          <w:sz w:val="19"/>
+          <w:szCs w:val="19"/>
+        </w:rPr>
+      </w:pPr>
+      <w:r>
+        <w:rPr>
+          <w:rFonts w:ascii="Consolas" w:hAnsi="Consolas" w:cs="Consolas"/>
+          <w:color w:val="595959" w:themeColor="text1" w:themeTint="A6"/>
+          <w:sz w:val="19"/>
+          <w:szCs w:val="19"/>
+        </w:rPr>
+        <w:t>struct Cell {</w:t>
+      </w:r>
+    </w:p>
+    <w:p>
+      <w:pPr>
+        <w:suppressAutoHyphens w:val="0"/>
+        <w:autoSpaceDE w:val="0"/>
+        <w:adjustRightInd w:val="0"/>
+        <w:spacing w:after="0" w:line="240" w:lineRule="auto"/>
+        <w:ind w:left="708" w:firstLine="708"/>
+        <w:textAlignment w:val="auto"/>
+        <w:rPr>
+          <w:rFonts w:ascii="Consolas" w:hAnsi="Consolas" w:cs="Consolas"/>
+          <w:color w:val="595959" w:themeColor="text1" w:themeTint="A6"/>
+          <w:sz w:val="19"/>
+          <w:szCs w:val="19"/>
+        </w:rPr>
+      </w:pPr>
+      <w:r>
+        <w:rPr>
+          <w:rFonts w:ascii="Consolas" w:hAnsi="Consolas" w:cs="Consolas"/>
+          <w:color w:val="595959" w:themeColor="text1" w:themeTint="A6"/>
+          <w:sz w:val="19"/>
+          <w:szCs w:val="19"/>
+        </w:rPr>
+        <w:tab/>
+        <w:t>int north;</w:t>
+      </w:r>
+    </w:p>
+    <w:p>
+      <w:pPr>
+        <w:suppressAutoHyphens w:val="0"/>
+        <w:autoSpaceDE w:val="0"/>
+        <w:adjustRightInd w:val="0"/>
+        <w:spacing w:after="0" w:line="240" w:lineRule="auto"/>
+        <w:ind w:left="708" w:firstLine="708"/>
+        <w:textAlignment w:val="auto"/>
+        <w:rPr>
+          <w:rFonts w:ascii="Consolas" w:hAnsi="Consolas" w:cs="Consolas"/>
+          <w:color w:val="595959" w:themeColor="text1" w:themeTint="A6"/>
+          <w:sz w:val="19"/>
+          <w:szCs w:val="19"/>
+        </w:rPr>
+      </w:pPr>
+      <w:r>
+        <w:rPr>
+          <w:rFonts w:ascii="Consolas" w:hAnsi="Consolas" w:cs="Consolas"/>
+          <w:color w:val="595959" w:themeColor="text1" w:themeTint="A6"/>
+          <w:sz w:val="19"/>
+          <w:szCs w:val="19"/>
+        </w:rPr>
+        <w:tab/>
+        <w:t>int south;</w:t>
+      </w:r>
+    </w:p>
+    <w:p>
+      <w:pPr>
+        <w:suppressAutoHyphens w:val="0"/>
+        <w:autoSpaceDE w:val="0"/>
+        <w:adjustRightInd w:val="0"/>
+        <w:spacing w:after="0" w:line="240" w:lineRule="auto"/>
+        <w:ind w:left="708" w:firstLine="708"/>
+        <w:textAlignment w:val="auto"/>
+        <w:rPr>
+          <w:rFonts w:ascii="Consolas" w:hAnsi="Consolas" w:cs="Consolas"/>
+          <w:color w:val="595959" w:themeColor="text1" w:themeTint="A6"/>
+          <w:sz w:val="19"/>
+          <w:szCs w:val="19"/>
+        </w:rPr>
+      </w:pPr>
+      <w:r>
+        <w:rPr>
+          <w:rFonts w:ascii="Consolas" w:hAnsi="Consolas" w:cs="Consolas"/>
+          <w:color w:val="595959" w:themeColor="text1" w:themeTint="A6"/>
+          <w:sz w:val="19"/>
+          <w:szCs w:val="19"/>
+        </w:rPr>
+        <w:tab/>
+        <w:t>int east;</w:t>
+      </w:r>
+    </w:p>
+    <w:p>
+      <w:pPr>
+        <w:suppressAutoHyphens w:val="0"/>
+        <w:autoSpaceDE w:val="0"/>
+        <w:adjustRightInd w:val="0"/>
+        <w:spacing w:after="0" w:line="240" w:lineRule="auto"/>
+        <w:ind w:left="708" w:firstLine="708"/>
+        <w:textAlignment w:val="auto"/>
+        <w:rPr>
+          <w:rFonts w:ascii="Consolas" w:hAnsi="Consolas" w:cs="Consolas"/>
+          <w:color w:val="595959" w:themeColor="text1" w:themeTint="A6"/>
+          <w:sz w:val="19"/>
+          <w:szCs w:val="19"/>
+        </w:rPr>
+      </w:pPr>
+      <w:r>
+        <w:rPr>
+          <w:rFonts w:ascii="Consolas" w:hAnsi="Consolas" w:cs="Consolas"/>
+          <w:color w:val="595959" w:themeColor="text1" w:themeTint="A6"/>
+          <w:sz w:val="19"/>
+          <w:szCs w:val="19"/>
+        </w:rPr>
+        <w:tab/>
+        <w:t>int west;</w:t>
+      </w:r>
+    </w:p>
+    <w:p>
+      <w:pPr>
+        <w:suppressAutoHyphens w:val="0"/>
+        <w:autoSpaceDE w:val="0"/>
+        <w:adjustRightInd w:val="0"/>
+        <w:spacing w:after="0" w:line="240" w:lineRule="auto"/>
+        <w:ind w:left="708" w:firstLine="708"/>
+        <w:textAlignment w:val="auto"/>
+        <w:rPr>
+          <w:rFonts w:ascii="Consolas" w:hAnsi="Consolas" w:cs="Consolas"/>
+          <w:color w:val="595959" w:themeColor="text1" w:themeTint="A6"/>
+          <w:sz w:val="19"/>
+          <w:szCs w:val="19"/>
+        </w:rPr>
+      </w:pPr>
+      <w:r>
+        <w:rPr>
+          <w:rFonts w:ascii="Consolas" w:hAnsi="Consolas" w:cs="Consolas"/>
+          <w:color w:val="595959" w:themeColor="text1" w:themeTint="A6"/>
+          <w:sz w:val="19"/>
+          <w:szCs w:val="19"/>
+        </w:rPr>
+        <w:tab/>
+        <w:t>int up;</w:t>
+      </w:r>
+    </w:p>
+    <w:p>
+      <w:pPr>
+        <w:suppressAutoHyphens w:val="0"/>
+        <w:autoSpaceDE w:val="0"/>
+        <w:adjustRightInd w:val="0"/>
+        <w:spacing w:after="0" w:line="240" w:lineRule="auto"/>
+        <w:ind w:left="708" w:firstLine="708"/>
+        <w:textAlignment w:val="auto"/>
+        <w:rPr>
+          <w:rFonts w:ascii="Consolas" w:hAnsi="Consolas" w:cs="Consolas"/>
+          <w:color w:val="595959" w:themeColor="text1" w:themeTint="A6"/>
+          <w:sz w:val="19"/>
+          <w:szCs w:val="19"/>
+        </w:rPr>
+      </w:pPr>
+      <w:r>
+        <w:rPr>
+          <w:rFonts w:ascii="Consolas" w:hAnsi="Consolas" w:cs="Consolas"/>
+          <w:color w:val="595959" w:themeColor="text1" w:themeTint="A6"/>
+          <w:sz w:val="19"/>
+          <w:szCs w:val="19"/>
+        </w:rPr>
+        <w:lastRenderedPageBreak/>
+        <w:tab/>
+        <w:t>int down;</w:t>
+      </w:r>
+    </w:p>
+    <w:p>
+      <w:pPr>
+        <w:suppressAutoHyphens w:val="0"/>
+        <w:autoSpaceDE w:val="0"/>
+        <w:adjustRightInd w:val="0"/>
+        <w:spacing w:after="0" w:line="240" w:lineRule="auto"/>
+        <w:ind w:left="708" w:firstLine="708"/>
+        <w:textAlignment w:val="auto"/>
+        <w:rPr>
+          <w:rFonts w:ascii="Consolas" w:hAnsi="Consolas" w:cs="Consolas"/>
+          <w:color w:val="595959" w:themeColor="text1" w:themeTint="A6"/>
+          <w:sz w:val="19"/>
+          <w:szCs w:val="19"/>
+        </w:rPr>
+      </w:pPr>
+    </w:p>
+    <w:p>
+      <w:pPr>
+        <w:suppressAutoHyphens w:val="0"/>
+        <w:autoSpaceDE w:val="0"/>
+        <w:adjustRightInd w:val="0"/>
+        <w:spacing w:after="0" w:line="240" w:lineRule="auto"/>
+        <w:ind w:left="708" w:firstLine="708"/>
+        <w:textAlignment w:val="auto"/>
+        <w:rPr>
+          <w:rFonts w:ascii="Consolas" w:hAnsi="Consolas" w:cs="Consolas"/>
+          <w:color w:val="595959" w:themeColor="text1" w:themeTint="A6"/>
+          <w:sz w:val="19"/>
+          <w:szCs w:val="19"/>
+        </w:rPr>
+      </w:pPr>
+      <w:r>
+        <w:rPr>
+          <w:rFonts w:ascii="Consolas" w:hAnsi="Consolas" w:cs="Consolas"/>
+          <w:color w:val="595959" w:themeColor="text1" w:themeTint="A6"/>
+          <w:sz w:val="19"/>
+          <w:szCs w:val="19"/>
+        </w:rPr>
+        <w:tab/>
+        <w:t>int treasureCell;</w:t>
+      </w:r>
+    </w:p>
+    <w:p>
+      <w:pPr>
+        <w:suppressAutoHyphens w:val="0"/>
+        <w:autoSpaceDE w:val="0"/>
+        <w:adjustRightInd w:val="0"/>
+        <w:spacing w:after="0" w:line="240" w:lineRule="auto"/>
+        <w:ind w:left="708" w:firstLine="708"/>
+        <w:textAlignment w:val="auto"/>
+        <w:rPr>
+          <w:rFonts w:ascii="Consolas" w:hAnsi="Consolas" w:cs="Consolas"/>
+          <w:color w:val="595959" w:themeColor="text1" w:themeTint="A6"/>
+          <w:sz w:val="19"/>
+          <w:szCs w:val="19"/>
+        </w:rPr>
+      </w:pPr>
+      <w:r>
+        <w:rPr>
+          <w:rFonts w:ascii="Consolas" w:hAnsi="Consolas" w:cs="Consolas"/>
+          <w:color w:val="595959" w:themeColor="text1" w:themeTint="A6"/>
+          <w:sz w:val="19"/>
+          <w:szCs w:val="19"/>
+        </w:rPr>
+        <w:tab/>
+        <w:t>int itemCell;</w:t>
+      </w:r>
+    </w:p>
+    <w:p>
+      <w:pPr>
+        <w:suppressAutoHyphens w:val="0"/>
+        <w:autoSpaceDE w:val="0"/>
+        <w:adjustRightInd w:val="0"/>
+        <w:spacing w:after="0" w:line="240" w:lineRule="auto"/>
+        <w:ind w:left="708" w:firstLine="708"/>
+        <w:textAlignment w:val="auto"/>
+        <w:rPr>
+          <w:rFonts w:ascii="Consolas" w:hAnsi="Consolas" w:cs="Consolas"/>
+          <w:color w:val="595959" w:themeColor="text1" w:themeTint="A6"/>
+          <w:sz w:val="19"/>
+          <w:szCs w:val="19"/>
+        </w:rPr>
+      </w:pPr>
+      <w:r>
+        <w:rPr>
+          <w:rFonts w:ascii="Consolas" w:hAnsi="Consolas" w:cs="Consolas"/>
+          <w:color w:val="595959" w:themeColor="text1" w:themeTint="A6"/>
+          <w:sz w:val="19"/>
+          <w:szCs w:val="19"/>
+        </w:rPr>
+        <w:tab/>
+        <w:t>char descriptionCell[MAX_DESCRIPTION_CELL];</w:t>
+      </w:r>
+    </w:p>
+    <w:p>
+      <w:pPr>
+        <w:suppressAutoHyphens w:val="0"/>
+        <w:autoSpaceDE w:val="0"/>
+        <w:adjustRightInd w:val="0"/>
+        <w:spacing w:after="0" w:line="240" w:lineRule="auto"/>
+        <w:ind w:left="708" w:firstLine="708"/>
+        <w:textAlignment w:val="auto"/>
+        <w:rPr>
+          <w:rFonts w:ascii="Consolas" w:hAnsi="Consolas" w:cs="Consolas"/>
+          <w:color w:val="595959" w:themeColor="text1" w:themeTint="A6"/>
+          <w:sz w:val="19"/>
+          <w:szCs w:val="19"/>
+        </w:rPr>
+      </w:pPr>
+      <w:r>
+        <w:rPr>
+          <w:rFonts w:ascii="Consolas" w:hAnsi="Consolas" w:cs="Consolas"/>
+          <w:color w:val="595959" w:themeColor="text1" w:themeTint="A6"/>
+          <w:sz w:val="19"/>
+          <w:szCs w:val="19"/>
+        </w:rPr>
+        <w:t>};</w:t>
+      </w:r>
+    </w:p>
+    <w:p>
+      <w:pPr>
+        <w:suppressAutoHyphens w:val="0"/>
+        <w:autoSpaceDE w:val="0"/>
+        <w:adjustRightInd w:val="0"/>
+        <w:spacing w:after="0" w:line="240" w:lineRule="auto"/>
+        <w:ind w:left="708" w:firstLine="708"/>
+        <w:textAlignment w:val="auto"/>
+        <w:rPr>
+          <w:rFonts w:ascii="Consolas" w:hAnsi="Consolas" w:cs="Consolas"/>
+          <w:color w:val="595959" w:themeColor="text1" w:themeTint="A6"/>
+          <w:sz w:val="19"/>
+          <w:szCs w:val="19"/>
+        </w:rPr>
+      </w:pPr>
+    </w:p>
+    <w:p>
+      <w:pPr>
+        <w:pStyle w:val="PargrafodaLista"/>
+        <w:ind w:left="1440"/>
+        <w:jc w:val="both"/>
+        <w:rPr>
+          <w:b/>
+          <w:sz w:val="24"/>
+          <w:u w:val="single"/>
+        </w:rPr>
+      </w:pPr>
+      <w:r>
+        <w:rPr>
+          <w:b/>
+          <w:sz w:val="24"/>
+          <w:u w:val="single"/>
+        </w:rPr>
+        <w:t>Map</w:t>
+      </w:r>
+    </w:p>
+    <w:p>
+      <w:pPr>
+        <w:suppressAutoHyphens w:val="0"/>
+        <w:autoSpaceDE w:val="0"/>
+        <w:adjustRightInd w:val="0"/>
+        <w:spacing w:after="0" w:line="240" w:lineRule="auto"/>
+        <w:ind w:left="708" w:firstLine="708"/>
+        <w:textAlignment w:val="auto"/>
+        <w:rPr>
+          <w:rFonts w:ascii="Consolas" w:hAnsi="Consolas" w:cs="Consolas"/>
+          <w:color w:val="595959" w:themeColor="text1" w:themeTint="A6"/>
+          <w:sz w:val="19"/>
+          <w:szCs w:val="19"/>
+        </w:rPr>
+      </w:pPr>
+      <w:r>
+        <w:rPr>
+          <w:rFonts w:ascii="Consolas" w:hAnsi="Consolas" w:cs="Consolas"/>
+          <w:color w:val="595959" w:themeColor="text1" w:themeTint="A6"/>
+          <w:sz w:val="19"/>
+          <w:szCs w:val="19"/>
+        </w:rPr>
+        <w:t>struct Map</w:t>
+      </w:r>
+    </w:p>
+    <w:p>
+      <w:pPr>
+        <w:suppressAutoHyphens w:val="0"/>
+        <w:autoSpaceDE w:val="0"/>
+        <w:adjustRightInd w:val="0"/>
+        <w:spacing w:after="0" w:line="240" w:lineRule="auto"/>
+        <w:ind w:left="708" w:firstLine="708"/>
+        <w:textAlignment w:val="auto"/>
+        <w:rPr>
+          <w:rFonts w:ascii="Consolas" w:hAnsi="Consolas" w:cs="Consolas"/>
+          <w:color w:val="595959" w:themeColor="text1" w:themeTint="A6"/>
+          <w:sz w:val="19"/>
+          <w:szCs w:val="19"/>
+        </w:rPr>
+      </w:pPr>
+      <w:r>
+        <w:rPr>
+          <w:rFonts w:ascii="Consolas" w:hAnsi="Consolas" w:cs="Consolas"/>
+          <w:color w:val="595959" w:themeColor="text1" w:themeTint="A6"/>
+          <w:sz w:val="19"/>
+          <w:szCs w:val="19"/>
+        </w:rPr>
+        <w:t>{</w:t>
+      </w:r>
+    </w:p>
+    <w:p>
+      <w:pPr>
+        <w:suppressAutoHyphens w:val="0"/>
+        <w:autoSpaceDE w:val="0"/>
+        <w:adjustRightInd w:val="0"/>
+        <w:spacing w:after="0" w:line="240" w:lineRule="auto"/>
+        <w:ind w:left="708" w:firstLine="708"/>
+        <w:textAlignment w:val="auto"/>
+        <w:rPr>
+          <w:rFonts w:ascii="Consolas" w:hAnsi="Consolas" w:cs="Consolas"/>
+          <w:color w:val="595959" w:themeColor="text1" w:themeTint="A6"/>
+          <w:sz w:val="19"/>
+          <w:szCs w:val="19"/>
+        </w:rPr>
+      </w:pPr>
+      <w:r>
+        <w:rPr>
+          <w:rFonts w:ascii="Consolas" w:hAnsi="Consolas" w:cs="Consolas"/>
+          <w:color w:val="595959" w:themeColor="text1" w:themeTint="A6"/>
+          <w:sz w:val="19"/>
+          <w:szCs w:val="19"/>
+        </w:rPr>
+        <w:tab/>
+        <w:t>struct Cell cell[MAX_CELLS];</w:t>
+      </w:r>
+    </w:p>
+    <w:p>
+      <w:pPr>
+        <w:suppressAutoHyphens w:val="0"/>
+        <w:autoSpaceDE w:val="0"/>
+        <w:adjustRightInd w:val="0"/>
+        <w:spacing w:after="0" w:line="240" w:lineRule="auto"/>
+        <w:ind w:left="708" w:firstLine="708"/>
+        <w:textAlignment w:val="auto"/>
+        <w:rPr>
+          <w:rFonts w:ascii="Consolas" w:hAnsi="Consolas" w:cs="Consolas"/>
+          <w:color w:val="595959" w:themeColor="text1" w:themeTint="A6"/>
+          <w:sz w:val="19"/>
+          <w:szCs w:val="19"/>
+        </w:rPr>
+      </w:pPr>
+      <w:r>
+        <w:rPr>
+          <w:rFonts w:ascii="Consolas" w:hAnsi="Consolas" w:cs="Consolas"/>
+          <w:color w:val="595959" w:themeColor="text1" w:themeTint="A6"/>
+          <w:sz w:val="19"/>
+          <w:szCs w:val="19"/>
+        </w:rPr>
+        <w:tab/>
+        <w:t>struct Item item[MAX_ITEMS];</w:t>
+      </w:r>
+    </w:p>
+    <w:p>
+      <w:pPr>
+        <w:suppressAutoHyphens w:val="0"/>
+        <w:autoSpaceDE w:val="0"/>
+        <w:adjustRightInd w:val="0"/>
+        <w:spacing w:after="0" w:line="240" w:lineRule="auto"/>
+        <w:ind w:left="708" w:firstLine="708"/>
+        <w:textAlignment w:val="auto"/>
+        <w:rPr>
+          <w:rFonts w:ascii="Consolas" w:hAnsi="Consolas" w:cs="Consolas"/>
+          <w:color w:val="595959" w:themeColor="text1" w:themeTint="A6"/>
+          <w:sz w:val="19"/>
+          <w:szCs w:val="19"/>
+        </w:rPr>
+      </w:pPr>
+      <w:r>
+        <w:rPr>
+          <w:rFonts w:ascii="Consolas" w:hAnsi="Consolas" w:cs="Consolas"/>
+          <w:color w:val="595959" w:themeColor="text1" w:themeTint="A6"/>
+          <w:sz w:val="19"/>
+          <w:szCs w:val="19"/>
+        </w:rPr>
+        <w:tab/>
+        <w:t>struct Tresure treasure[MAX_TREASURE];</w:t>
+      </w:r>
+    </w:p>
+    <w:p>
+      <w:pPr>
+        <w:suppressAutoHyphens w:val="0"/>
+        <w:autoSpaceDE w:val="0"/>
+        <w:adjustRightInd w:val="0"/>
+        <w:spacing w:after="0" w:line="240" w:lineRule="auto"/>
+        <w:ind w:left="708" w:firstLine="708"/>
+        <w:textAlignment w:val="auto"/>
+        <w:rPr>
+          <w:rFonts w:ascii="Consolas" w:hAnsi="Consolas" w:cs="Consolas"/>
+          <w:color w:val="595959" w:themeColor="text1" w:themeTint="A6"/>
+          <w:sz w:val="19"/>
+          <w:szCs w:val="19"/>
+        </w:rPr>
+      </w:pPr>
+    </w:p>
+    <w:p>
+      <w:pPr>
+        <w:suppressAutoHyphens w:val="0"/>
+        <w:autoSpaceDE w:val="0"/>
+        <w:adjustRightInd w:val="0"/>
+        <w:spacing w:after="0" w:line="240" w:lineRule="auto"/>
+        <w:ind w:left="708" w:firstLine="708"/>
+        <w:textAlignment w:val="auto"/>
+        <w:rPr>
+          <w:rFonts w:ascii="Consolas" w:hAnsi="Consolas" w:cs="Consolas"/>
+          <w:color w:val="595959" w:themeColor="text1" w:themeTint="A6"/>
+          <w:sz w:val="19"/>
+          <w:szCs w:val="19"/>
+        </w:rPr>
+      </w:pPr>
+      <w:r>
+        <w:rPr>
+          <w:rFonts w:ascii="Consolas" w:hAnsi="Consolas" w:cs="Consolas"/>
+          <w:color w:val="595959" w:themeColor="text1" w:themeTint="A6"/>
+          <w:sz w:val="19"/>
+          <w:szCs w:val="19"/>
+        </w:rPr>
+        <w:tab/>
+        <w:t>int nCells;</w:t>
+      </w:r>
+    </w:p>
+    <w:p>
+      <w:pPr>
+        <w:suppressAutoHyphens w:val="0"/>
+        <w:autoSpaceDE w:val="0"/>
+        <w:adjustRightInd w:val="0"/>
+        <w:spacing w:after="0" w:line="240" w:lineRule="auto"/>
+        <w:ind w:left="708" w:firstLine="708"/>
+        <w:textAlignment w:val="auto"/>
+        <w:rPr>
+          <w:rFonts w:ascii="Consolas" w:hAnsi="Consolas" w:cs="Consolas"/>
+          <w:color w:val="595959" w:themeColor="text1" w:themeTint="A6"/>
+          <w:sz w:val="19"/>
+          <w:szCs w:val="19"/>
+        </w:rPr>
+      </w:pPr>
+      <w:r>
+        <w:rPr>
+          <w:rFonts w:ascii="Consolas" w:hAnsi="Consolas" w:cs="Consolas"/>
+          <w:color w:val="595959" w:themeColor="text1" w:themeTint="A6"/>
+          <w:sz w:val="19"/>
+          <w:szCs w:val="19"/>
+        </w:rPr>
+        <w:t>};</w:t>
+      </w:r>
+    </w:p>
+    <w:p>
+      <w:pPr>
+        <w:suppressAutoHyphens w:val="0"/>
+        <w:autoSpaceDE w:val="0"/>
+        <w:adjustRightInd w:val="0"/>
+        <w:spacing w:after="0" w:line="240" w:lineRule="auto"/>
+        <w:ind w:left="708" w:firstLine="708"/>
+        <w:textAlignment w:val="auto"/>
+        <w:rPr>
+          <w:rFonts w:ascii="Consolas" w:hAnsi="Consolas" w:cs="Consolas"/>
+          <w:color w:val="595959" w:themeColor="text1" w:themeTint="A6"/>
+          <w:sz w:val="19"/>
+          <w:szCs w:val="19"/>
+        </w:rPr>
+      </w:pPr>
+    </w:p>
+    <w:p>
+      <w:pPr>
+        <w:pStyle w:val="PargrafodaLista"/>
+        <w:ind w:left="1440"/>
+        <w:jc w:val="both"/>
+        <w:rPr>
+          <w:b/>
+          <w:sz w:val="24"/>
+          <w:u w:val="single"/>
+        </w:rPr>
+      </w:pPr>
+      <w:r>
+        <w:rPr>
+          <w:b/>
+          <w:sz w:val="24"/>
+          <w:u w:val="single"/>
+        </w:rPr>
+        <w:t>SaveGame</w:t>
+      </w:r>
+    </w:p>
+    <w:p>
+      <w:pPr>
+        <w:suppressAutoHyphens w:val="0"/>
+        <w:autoSpaceDE w:val="0"/>
+        <w:adjustRightInd w:val="0"/>
+        <w:spacing w:after="0" w:line="240" w:lineRule="auto"/>
+        <w:ind w:left="708" w:firstLine="708"/>
+        <w:textAlignment w:val="auto"/>
+        <w:rPr>
+          <w:rFonts w:ascii="Consolas" w:hAnsi="Consolas" w:cs="Consolas"/>
+          <w:color w:val="595959" w:themeColor="text1" w:themeTint="A6"/>
+          <w:sz w:val="19"/>
+          <w:szCs w:val="19"/>
+        </w:rPr>
+      </w:pPr>
+      <w:r>
+        <w:rPr>
+          <w:rFonts w:ascii="Consolas" w:hAnsi="Consolas" w:cs="Consolas"/>
+          <w:color w:val="595959" w:themeColor="text1" w:themeTint="A6"/>
+          <w:sz w:val="19"/>
+          <w:szCs w:val="19"/>
+        </w:rPr>
+        <w:t>struct SaveGame {</w:t>
+      </w:r>
+    </w:p>
+    <w:p>
+      <w:pPr>
+        <w:suppressAutoHyphens w:val="0"/>
+        <w:autoSpaceDE w:val="0"/>
+        <w:adjustRightInd w:val="0"/>
+        <w:spacing w:after="0" w:line="240" w:lineRule="auto"/>
+        <w:ind w:left="708" w:firstLine="708"/>
+        <w:textAlignment w:val="auto"/>
+        <w:rPr>
+          <w:rFonts w:ascii="Consolas" w:hAnsi="Consolas" w:cs="Consolas"/>
+          <w:color w:val="595959" w:themeColor="text1" w:themeTint="A6"/>
+          <w:sz w:val="19"/>
+          <w:szCs w:val="19"/>
+        </w:rPr>
+      </w:pPr>
+      <w:r>
+        <w:rPr>
+          <w:rFonts w:ascii="Consolas" w:hAnsi="Consolas" w:cs="Consolas"/>
+          <w:color w:val="595959" w:themeColor="text1" w:themeTint="A6"/>
+          <w:sz w:val="19"/>
+          <w:szCs w:val="19"/>
+        </w:rPr>
+        <w:tab/>
+        <w:t>struct Monster saveMonster;</w:t>
+      </w:r>
+    </w:p>
+    <w:p>
+      <w:pPr>
+        <w:suppressAutoHyphens w:val="0"/>
+        <w:autoSpaceDE w:val="0"/>
+        <w:adjustRightInd w:val="0"/>
+        <w:spacing w:after="0" w:line="240" w:lineRule="auto"/>
+        <w:ind w:left="708" w:firstLine="708"/>
+        <w:textAlignment w:val="auto"/>
+        <w:rPr>
+          <w:rFonts w:ascii="Consolas" w:hAnsi="Consolas" w:cs="Consolas"/>
+          <w:color w:val="595959" w:themeColor="text1" w:themeTint="A6"/>
+          <w:sz w:val="19"/>
+          <w:szCs w:val="19"/>
+        </w:rPr>
+      </w:pPr>
+      <w:r>
+        <w:rPr>
+          <w:rFonts w:ascii="Consolas" w:hAnsi="Consolas" w:cs="Consolas"/>
+          <w:color w:val="595959" w:themeColor="text1" w:themeTint="A6"/>
+          <w:sz w:val="19"/>
+          <w:szCs w:val="19"/>
+        </w:rPr>
+        <w:t>};</w:t>
+      </w:r>
     </w:p>
     <w:p>
       <w:pPr>
@@ -2007,7 +3663,7 @@
           <w:sz w:val="24"/>
         </w:rPr>
       </w:pPr>
-      <w:bookmarkStart w:id="10" w:name="_Toc499419608"/>
+      <w:bookmarkStart w:id="9" w:name="_Toc499419608"/>
       <w:r>
         <w:rPr>
           <w:i/>
@@ -2015,7 +3671,102 @@
         </w:rPr>
         <w:t>Inicialização do Jogador e do Monstro</w:t>
       </w:r>
-      <w:bookmarkEnd w:id="10"/>
+      <w:bookmarkEnd w:id="9"/>
+    </w:p>
+    <w:p>
+      <w:pPr>
+        <w:pStyle w:val="PargrafodaLista"/>
+        <w:numPr>
+          <w:ilvl w:val="0"/>
+          <w:numId w:val="3"/>
+        </w:numPr>
+        <w:jc w:val="both"/>
+        <w:rPr>
+          <w:sz w:val="24"/>
+        </w:rPr>
+      </w:pPr>
+      <w:r>
+        <w:rPr>
+          <w:sz w:val="24"/>
+        </w:rPr>
+        <w:t xml:space="preserve">A inicialização do Jogador é feita através do método </w:t>
+      </w:r>
+      <w:r>
+        <w:rPr>
+          <w:i/>
+          <w:sz w:val="24"/>
+        </w:rPr>
+        <w:t>InsertPlayer</w:t>
+      </w:r>
+      <w:r>
+        <w:rPr>
+          <w:sz w:val="24"/>
+        </w:rPr>
+        <w:t xml:space="preserve">, que pede o nome do jogador e </w:t>
+      </w:r>
+      <w:r>
+        <w:rPr>
+          <w:sz w:val="24"/>
+        </w:rPr>
+        <w:t xml:space="preserve">inicializa-o com esse nome e as características que estão pré-definidas para o início do jogo (Energy=100, Damage=50, Critic=10). No caso </w:t>
+      </w:r>
+      <w:proofErr w:type="gramStart"/>
+      <w:r>
+        <w:rPr>
+          <w:sz w:val="24"/>
+        </w:rPr>
+        <w:t>do</w:t>
+      </w:r>
+      <w:proofErr w:type="gramEnd"/>
+      <w:r>
+        <w:rPr>
+          <w:sz w:val="24"/>
+        </w:rPr>
+        <w:t xml:space="preserve"> jogador inserir um dos comandos de SuperUser em vez do seu nome, o jogador recebe valores muito mais generosos que vão facilitar bastante o jogo</w:t>
+      </w:r>
+      <w:r>
+        <w:rPr>
+          <w:sz w:val="24"/>
+        </w:rPr>
+        <w:t xml:space="preserve"> </w:t>
+      </w:r>
+      <w:r>
+        <w:rPr>
+          <w:sz w:val="24"/>
+        </w:rPr>
+        <w:t>(Energy=10000, Damage=1000, Critic=200, Item=Gold Armor + Sword, Treasure=Cofre Grande)</w:t>
+      </w:r>
+      <w:r>
+        <w:rPr>
+          <w:sz w:val="24"/>
+        </w:rPr>
+        <w:t>.</w:t>
+      </w:r>
+    </w:p>
+    <w:p>
+      <w:pPr>
+        <w:pStyle w:val="PargrafodaLista"/>
+        <w:numPr>
+          <w:ilvl w:val="0"/>
+          <w:numId w:val="3"/>
+        </w:numPr>
+        <w:jc w:val="both"/>
+        <w:rPr>
+          <w:sz w:val="24"/>
+        </w:rPr>
+      </w:pPr>
+      <w:r>
+        <w:rPr>
+          <w:sz w:val="24"/>
+        </w:rPr>
+        <w:t xml:space="preserve">A inicialização do Monstro é feita através da função InicializeMonster. São inicializados 5 monstros que permanecem sempre nas mesmas salas e outros 5 que se movimentam de forma aleatória pelo mapa. </w:t>
+      </w:r>
+      <w:r>
+        <w:rPr>
+          <w:sz w:val="24"/>
+        </w:rPr>
+        <w:t>Um dos monstros é o que vai definir se o jogo é ganho ou não, porque é apenas depois deste ser derrotado que o jogador ganha.</w:t>
+      </w:r>
     </w:p>
     <w:p>
       <w:pPr>
@@ -2030,7 +3781,7 @@
           <w:sz w:val="24"/>
         </w:rPr>
       </w:pPr>
-      <w:bookmarkStart w:id="11" w:name="_Toc499419609"/>
+      <w:bookmarkStart w:id="10" w:name="_Toc499419609"/>
       <w:r>
         <w:rPr>
           <w:i/>
@@ -2038,7 +3789,64 @@
         </w:rPr>
         <w:t>Inicialização do Mapa no código</w:t>
       </w:r>
-      <w:bookmarkEnd w:id="11"/>
+      <w:bookmarkEnd w:id="10"/>
+    </w:p>
+    <w:p>
+      <w:pPr>
+        <w:pStyle w:val="PargrafodaLista"/>
+        <w:ind w:left="1440"/>
+        <w:jc w:val="both"/>
+        <w:rPr>
+          <w:i/>
+          <w:sz w:val="24"/>
+        </w:rPr>
+      </w:pPr>
+      <w:r>
+        <w:rPr>
+          <w:sz w:val="24"/>
+        </w:rPr>
+        <w:t>Para a inicialização do Mapa inicialmente foi criada uma função</w:t>
+      </w:r>
+      <w:r>
+        <w:rPr>
+          <w:sz w:val="24"/>
+        </w:rPr>
+        <w:t xml:space="preserve"> (</w:t>
+      </w:r>
+      <w:r>
+        <w:rPr>
+          <w:rFonts w:ascii="Consolas" w:hAnsi="Consolas" w:cs="Consolas"/>
+          <w:i/>
+          <w:color w:val="595959" w:themeColor="text1" w:themeTint="A6"/>
+          <w:sz w:val="19"/>
+          <w:szCs w:val="19"/>
+        </w:rPr>
+        <w:t>InitMap</w:t>
+      </w:r>
+      <w:r>
+        <w:rPr>
+          <w:sz w:val="24"/>
+        </w:rPr>
+        <w:t>)</w:t>
+      </w:r>
+      <w:r>
+        <w:rPr>
+          <w:sz w:val="24"/>
+        </w:rPr>
+        <w:t xml:space="preserve"> que inicializasse o mapa estando o mesmo definido nessa mesma função</w:t>
+      </w:r>
+      <w:r>
+        <w:rPr>
+          <w:sz w:val="24"/>
+        </w:rPr>
+        <w:t>.</w:t>
+      </w:r>
+      <w:r>
+        <w:rPr>
+          <w:sz w:val="24"/>
+        </w:rPr>
+        <w:t xml:space="preserve"> </w:t>
+      </w:r>
     </w:p>
     <w:p>
       <w:pPr>
@@ -2053,7 +3861,7 @@
           <w:sz w:val="24"/>
         </w:rPr>
       </w:pPr>
-      <w:bookmarkStart w:id="12" w:name="_Toc499419610"/>
+      <w:bookmarkStart w:id="11" w:name="_Toc499419610"/>
       <w:r>
         <w:rPr>
           <w:i/>
@@ -2061,7 +3869,36 @@
         </w:rPr>
         <w:t>Inicialização dos Itens e dos Tesouros no código</w:t>
       </w:r>
-      <w:bookmarkEnd w:id="12"/>
+      <w:bookmarkEnd w:id="11"/>
+    </w:p>
+    <w:p>
+      <w:pPr>
+        <w:pStyle w:val="PargrafodaLista"/>
+        <w:numPr>
+          <w:ilvl w:val="0"/>
+          <w:numId w:val="5"/>
+        </w:numPr>
+        <w:jc w:val="both"/>
+        <w:rPr>
+          <w:sz w:val="24"/>
+        </w:rPr>
+      </w:pPr>
+      <w:r>
+        <w:rPr>
+          <w:sz w:val="24"/>
+        </w:rPr>
+        <w:t xml:space="preserve">Inicialmente foi criada uma função que inicializa os itens e os tesouros a partir do código – </w:t>
+      </w:r>
+      <w:r>
+        <w:rPr>
+          <w:rFonts w:ascii="Consolas" w:hAnsi="Consolas" w:cs="Consolas"/>
+          <w:i/>
+          <w:color w:val="595959" w:themeColor="text1" w:themeTint="A6"/>
+          <w:sz w:val="19"/>
+          <w:szCs w:val="19"/>
+        </w:rPr>
+        <w:t>InitItemPlusTreasure</w:t>
+      </w:r>
     </w:p>
     <w:p>
       <w:pPr>
@@ -2078,7 +3915,7 @@
           <w:szCs w:val="28"/>
         </w:rPr>
       </w:pPr>
-      <w:bookmarkStart w:id="13" w:name="_Toc499419611"/>
+      <w:bookmarkStart w:id="12" w:name="_Toc499419611"/>
       <w:r>
         <w:rPr>
           <w:b/>
@@ -2088,7 +3925,7 @@
         </w:rPr>
         <w:t>Segunda Fase do Desenvolvimento</w:t>
       </w:r>
-      <w:bookmarkEnd w:id="13"/>
+      <w:bookmarkEnd w:id="12"/>
     </w:p>
     <w:p>
       <w:pPr>
@@ -2104,7 +3941,7 @@
           <w:szCs w:val="28"/>
         </w:rPr>
       </w:pPr>
-      <w:bookmarkStart w:id="14" w:name="_Toc499419612"/>
+      <w:bookmarkStart w:id="13" w:name="_Toc499419612"/>
       <w:r>
         <w:rPr>
           <w:i/>
@@ -2113,7 +3950,106 @@
         </w:rPr>
         <w:t>Inicialização do Mapa através da leitura do Ficheiro</w:t>
       </w:r>
-      <w:bookmarkEnd w:id="14"/>
+      <w:bookmarkEnd w:id="13"/>
+    </w:p>
+    <w:p>
+      <w:pPr>
+        <w:pStyle w:val="PargrafodaLista"/>
+        <w:ind w:left="1416"/>
+        <w:jc w:val="both"/>
+        <w:rPr>
+          <w:sz w:val="24"/>
+        </w:rPr>
+      </w:pPr>
+      <w:r>
+        <w:rPr>
+          <w:sz w:val="24"/>
+        </w:rPr>
+        <w:lastRenderedPageBreak/>
+        <w:t>F</w:t>
+      </w:r>
+      <w:r>
+        <w:rPr>
+          <w:sz w:val="24"/>
+        </w:rPr>
+        <w:t xml:space="preserve">oi criada </w:t>
+      </w:r>
+      <w:r>
+        <w:rPr>
+          <w:sz w:val="24"/>
+        </w:rPr>
+        <w:t>uma</w:t>
+      </w:r>
+      <w:r>
+        <w:rPr>
+          <w:sz w:val="24"/>
+        </w:rPr>
+        <w:t xml:space="preserve"> função (</w:t>
+      </w:r>
+      <w:r>
+        <w:rPr>
+          <w:rFonts w:ascii="Consolas" w:hAnsi="Consolas" w:cs="Consolas"/>
+          <w:i/>
+          <w:color w:val="595959" w:themeColor="text1" w:themeTint="A6"/>
+          <w:sz w:val="19"/>
+          <w:szCs w:val="19"/>
+        </w:rPr>
+        <w:t>LoadMapFromFile</w:t>
+      </w:r>
+      <w:r>
+        <w:rPr>
+          <w:sz w:val="24"/>
+        </w:rPr>
+        <w:t>) que vai descarregar as características do mapa a um ficheiro com o nome “map.txt” com a seguinte estrutura:</w:t>
+      </w:r>
+    </w:p>
+    <w:p>
+      <w:pPr>
+        <w:pStyle w:val="PargrafodaLista"/>
+        <w:ind w:left="1416"/>
+        <w:jc w:val="both"/>
+        <w:rPr>
+          <w:i/>
+          <w:sz w:val="24"/>
+        </w:rPr>
+      </w:pPr>
+      <w:r>
+        <w:rPr>
+          <w:i/>
+          <w:sz w:val="24"/>
+        </w:rPr>
+        <w:t>north south west east up down item treasure</w:t>
+      </w:r>
+    </w:p>
+    <w:p>
+      <w:pPr>
+        <w:pStyle w:val="PargrafodaLista"/>
+        <w:ind w:left="1416"/>
+        <w:jc w:val="both"/>
+        <w:rPr>
+          <w:i/>
+          <w:sz w:val="24"/>
+        </w:rPr>
+      </w:pPr>
+      <w:r>
+        <w:rPr>
+          <w:i/>
+          <w:sz w:val="24"/>
+        </w:rPr>
+        <w:t>descriptionCell</w:t>
+      </w:r>
+    </w:p>
+    <w:p>
+      <w:pPr>
+        <w:pStyle w:val="PargrafodaLista"/>
+        <w:ind w:left="1440"/>
+        <w:jc w:val="both"/>
+        <w:rPr>
+          <w:i/>
+          <w:sz w:val="24"/>
+          <w:szCs w:val="28"/>
+        </w:rPr>
+      </w:pPr>
     </w:p>
     <w:p>
       <w:pPr>
@@ -2129,7 +4065,7 @@
           <w:szCs w:val="28"/>
         </w:rPr>
       </w:pPr>
-      <w:bookmarkStart w:id="15" w:name="_Toc499419613"/>
+      <w:bookmarkStart w:id="14" w:name="_Toc499419613"/>
       <w:r>
         <w:rPr>
           <w:i/>
@@ -2138,7 +4074,94 @@
         </w:rPr>
         <w:t>Inicialização dos Itens e dos Tesouros a partir de um Ficheiro</w:t>
       </w:r>
-      <w:bookmarkEnd w:id="15"/>
+      <w:bookmarkEnd w:id="14"/>
+    </w:p>
+    <w:p>
+      <w:pPr>
+        <w:pStyle w:val="PargrafodaLista"/>
+        <w:ind w:left="1416"/>
+        <w:jc w:val="both"/>
+        <w:rPr>
+          <w:rFonts w:ascii="Consolas" w:hAnsi="Consolas" w:cs="Consolas"/>
+          <w:i/>
+          <w:color w:val="595959" w:themeColor="text1" w:themeTint="A6"/>
+          <w:sz w:val="19"/>
+          <w:szCs w:val="19"/>
+        </w:rPr>
+      </w:pPr>
+      <w:r>
+        <w:rPr>
+          <w:sz w:val="24"/>
+        </w:rPr>
+        <w:t>F</w:t>
+      </w:r>
+      <w:r>
+        <w:rPr>
+          <w:sz w:val="24"/>
+        </w:rPr>
+        <w:t xml:space="preserve">oram criadas duas funções para carregarem os itens e os tesouros a partir de ficheiros “.txt” – </w:t>
+      </w:r>
+      <w:r>
+        <w:rPr>
+          <w:rFonts w:ascii="Consolas" w:hAnsi="Consolas" w:cs="Consolas"/>
+          <w:i/>
+          <w:color w:val="595959" w:themeColor="text1" w:themeTint="A6"/>
+          <w:sz w:val="19"/>
+          <w:szCs w:val="19"/>
+        </w:rPr>
+        <w:t xml:space="preserve">InitObejectItem </w:t>
+      </w:r>
+      <w:r>
+        <w:rPr>
+          <w:sz w:val="24"/>
+        </w:rPr>
+        <w:t xml:space="preserve">e </w:t>
+      </w:r>
+      <w:r>
+        <w:rPr>
+          <w:rFonts w:ascii="Consolas" w:hAnsi="Consolas" w:cs="Consolas"/>
+          <w:i/>
+          <w:color w:val="595959" w:themeColor="text1" w:themeTint="A6"/>
+          <w:sz w:val="19"/>
+          <w:szCs w:val="19"/>
+        </w:rPr>
+        <w:t>InitObejectTreasure</w:t>
+      </w:r>
+    </w:p>
+    <w:p>
+      <w:pPr>
+        <w:ind w:left="1416"/>
+        <w:jc w:val="both"/>
+        <w:rPr>
+          <w:sz w:val="24"/>
+        </w:rPr>
+      </w:pPr>
+      <w:r>
+        <w:rPr>
+          <w:sz w:val="24"/>
+        </w:rPr>
+        <w:t xml:space="preserve">Após isso ainda foi criada outra função para carregar os itens a partir de um ficheiro binário com o nome “objectos.dat” - </w:t>
+      </w:r>
+      <w:r>
+        <w:rPr>
+          <w:rFonts w:ascii="Consolas" w:hAnsi="Consolas" w:cs="Consolas"/>
+          <w:i/>
+          <w:color w:val="595959" w:themeColor="text1" w:themeTint="A6"/>
+          <w:sz w:val="19"/>
+          <w:szCs w:val="19"/>
+        </w:rPr>
+        <w:t>InitObejectItemBin</w:t>
+      </w:r>
+    </w:p>
+    <w:p>
+      <w:pPr>
+        <w:pStyle w:val="PargrafodaLista"/>
+        <w:ind w:left="1416"/>
+        <w:jc w:val="both"/>
+        <w:rPr>
+          <w:sz w:val="24"/>
+        </w:rPr>
+      </w:pPr>
     </w:p>
     <w:p>
       <w:pPr>
@@ -2154,7 +4177,7 @@
           <w:szCs w:val="28"/>
         </w:rPr>
       </w:pPr>
-      <w:bookmarkStart w:id="16" w:name="_Toc499419614"/>
+      <w:bookmarkStart w:id="15" w:name="_Toc499419614"/>
       <w:r>
         <w:rPr>
           <w:i/>
@@ -2163,7 +4186,228 @@
         </w:rPr>
         <w:t>Desenvolvimento da Função para fazer o Jogador andar no Mapa</w:t>
       </w:r>
-      <w:bookmarkEnd w:id="16"/>
+      <w:bookmarkEnd w:id="15"/>
+    </w:p>
+    <w:p>
+      <w:pPr>
+        <w:pStyle w:val="PargrafodaLista"/>
+        <w:ind w:left="1440"/>
+        <w:jc w:val="both"/>
+        <w:rPr>
+          <w:sz w:val="24"/>
+          <w:szCs w:val="28"/>
+        </w:rPr>
+      </w:pPr>
+      <w:r>
+        <w:rPr>
+          <w:sz w:val="24"/>
+          <w:szCs w:val="28"/>
+        </w:rPr>
+        <w:t xml:space="preserve">A função criada para definir o movimento do jogador no mapa é a função </w:t>
+      </w:r>
+      <w:r>
+        <w:rPr>
+          <w:rFonts w:ascii="Consolas" w:hAnsi="Consolas" w:cs="Consolas"/>
+          <w:i/>
+          <w:color w:val="595959" w:themeColor="text1" w:themeTint="A6"/>
+          <w:sz w:val="19"/>
+          <w:szCs w:val="19"/>
+        </w:rPr>
+        <w:t>PlayerWalk</w:t>
+      </w:r>
+      <w:r>
+        <w:rPr>
+          <w:rFonts w:ascii="Consolas" w:hAnsi="Consolas" w:cs="Consolas"/>
+          <w:i/>
+          <w:color w:val="595959" w:themeColor="text1" w:themeTint="A6"/>
+          <w:sz w:val="19"/>
+          <w:szCs w:val="19"/>
+        </w:rPr>
+        <w:t xml:space="preserve">. </w:t>
+      </w:r>
+      <w:r>
+        <w:rPr>
+          <w:sz w:val="24"/>
+          <w:szCs w:val="28"/>
+        </w:rPr>
+        <w:t>Esta função</w:t>
+      </w:r>
+      <w:r>
+        <w:rPr>
+          <w:sz w:val="24"/>
+          <w:szCs w:val="28"/>
+        </w:rPr>
+        <w:t xml:space="preserve"> apresenta ao jogador uma lista de opções: </w:t>
+      </w:r>
+    </w:p>
+    <w:p>
+      <w:pPr>
+        <w:pStyle w:val="PargrafodaLista"/>
+        <w:ind w:left="1440"/>
+        <w:jc w:val="both"/>
+        <w:rPr>
+          <w:sz w:val="24"/>
+          <w:szCs w:val="28"/>
+        </w:rPr>
+      </w:pPr>
+      <w:r>
+        <w:rPr>
+          <w:sz w:val="24"/>
+          <w:szCs w:val="28"/>
+        </w:rPr>
+        <w:t>1 – Norte</w:t>
+      </w:r>
+    </w:p>
+    <w:p>
+      <w:pPr>
+        <w:pStyle w:val="PargrafodaLista"/>
+        <w:ind w:left="1440"/>
+        <w:jc w:val="both"/>
+        <w:rPr>
+          <w:sz w:val="24"/>
+          <w:szCs w:val="28"/>
+        </w:rPr>
+      </w:pPr>
+      <w:r>
+        <w:rPr>
+          <w:sz w:val="24"/>
+          <w:szCs w:val="28"/>
+        </w:rPr>
+        <w:t>2 – Sul</w:t>
+      </w:r>
+    </w:p>
+    <w:p>
+      <w:pPr>
+        <w:pStyle w:val="PargrafodaLista"/>
+        <w:ind w:left="1440"/>
+        <w:jc w:val="both"/>
+        <w:rPr>
+          <w:sz w:val="24"/>
+          <w:szCs w:val="28"/>
+        </w:rPr>
+      </w:pPr>
+      <w:r>
+        <w:rPr>
+          <w:sz w:val="24"/>
+          <w:szCs w:val="28"/>
+        </w:rPr>
+        <w:t xml:space="preserve">3 – Oeste </w:t>
+      </w:r>
+    </w:p>
+    <w:p>
+      <w:pPr>
+        <w:pStyle w:val="PargrafodaLista"/>
+        <w:ind w:left="1440"/>
+        <w:jc w:val="both"/>
+        <w:rPr>
+          <w:sz w:val="24"/>
+          <w:szCs w:val="28"/>
+        </w:rPr>
+      </w:pPr>
+      <w:r>
+        <w:rPr>
+          <w:sz w:val="24"/>
+          <w:szCs w:val="28"/>
+        </w:rPr>
+        <w:t>4 – Este</w:t>
+      </w:r>
+    </w:p>
+    <w:p>
+      <w:pPr>
+        <w:pStyle w:val="PargrafodaLista"/>
+        <w:ind w:left="1440"/>
+        <w:jc w:val="both"/>
+        <w:rPr>
+          <w:sz w:val="24"/>
+          <w:szCs w:val="28"/>
+        </w:rPr>
+      </w:pPr>
+      <w:r>
+        <w:rPr>
+          <w:sz w:val="24"/>
+          <w:szCs w:val="28"/>
+        </w:rPr>
+        <w:t>5 – Subir</w:t>
+      </w:r>
+    </w:p>
+    <w:p>
+      <w:pPr>
+        <w:pStyle w:val="PargrafodaLista"/>
+        <w:ind w:left="1440"/>
+        <w:jc w:val="both"/>
+        <w:rPr>
+          <w:sz w:val="24"/>
+          <w:szCs w:val="28"/>
+        </w:rPr>
+      </w:pPr>
+      <w:r>
+        <w:rPr>
+          <w:sz w:val="24"/>
+          <w:szCs w:val="28"/>
+        </w:rPr>
+        <w:t>6 – Descer</w:t>
+      </w:r>
+    </w:p>
+    <w:p>
+      <w:pPr>
+        <w:pStyle w:val="PargrafodaLista"/>
+        <w:ind w:left="1440"/>
+        <w:jc w:val="both"/>
+        <w:rPr>
+          <w:sz w:val="24"/>
+          <w:szCs w:val="28"/>
+        </w:rPr>
+      </w:pPr>
+      <w:r>
+        <w:rPr>
+          <w:sz w:val="24"/>
+          <w:szCs w:val="28"/>
+        </w:rPr>
+        <w:t>7 – Save</w:t>
+      </w:r>
+    </w:p>
+    <w:p>
+      <w:pPr>
+        <w:pStyle w:val="PargrafodaLista"/>
+        <w:ind w:left="1440"/>
+        <w:jc w:val="both"/>
+        <w:rPr>
+          <w:sz w:val="24"/>
+          <w:szCs w:val="28"/>
+        </w:rPr>
+      </w:pPr>
+      <w:r>
+        <w:rPr>
+          <w:sz w:val="24"/>
+          <w:szCs w:val="28"/>
+        </w:rPr>
+        <w:t>8 – Menu Principal</w:t>
+      </w:r>
+    </w:p>
+    <w:p>
+      <w:pPr>
+        <w:pStyle w:val="PargrafodaLista"/>
+        <w:ind w:left="1440"/>
+        <w:jc w:val="both"/>
+        <w:rPr>
+          <w:sz w:val="24"/>
+          <w:szCs w:val="28"/>
+        </w:rPr>
+      </w:pPr>
+      <w:r>
+        <w:rPr>
+          <w:sz w:val="24"/>
+          <w:szCs w:val="28"/>
+        </w:rPr>
+        <w:t xml:space="preserve">Consoante o que o jogador escolher </w:t>
+      </w:r>
+      <w:r>
+        <w:rPr>
+          <w:sz w:val="24"/>
+          <w:szCs w:val="28"/>
+        </w:rPr>
+        <w:t>pode-se movimentar pelo mapa (caso exista uma forma de passagem na direção escolhida), gravar o jogo ou ir para o menu principal.</w:t>
+      </w:r>
     </w:p>
     <w:p>
       <w:pPr>
@@ -2179,7 +4423,7 @@
           <w:szCs w:val="28"/>
         </w:rPr>
       </w:pPr>
-      <w:bookmarkStart w:id="17" w:name="_Toc499419615"/>
+      <w:bookmarkStart w:id="16" w:name="_Toc499419615"/>
       <w:r>
         <w:rPr>
           <w:i/>
@@ -2188,7 +4432,66 @@
         </w:rPr>
         <w:t>Desenvolvimento da Função para fazer os Monstros andarem no Mapa</w:t>
       </w:r>
-      <w:bookmarkEnd w:id="17"/>
+      <w:bookmarkEnd w:id="16"/>
+    </w:p>
+    <w:p>
+      <w:pPr>
+        <w:pStyle w:val="PargrafodaLista"/>
+        <w:ind w:left="1440"/>
+        <w:jc w:val="both"/>
+        <w:rPr>
+          <w:sz w:val="24"/>
+          <w:szCs w:val="28"/>
+        </w:rPr>
+      </w:pPr>
+      <w:r>
+        <w:rPr>
+          <w:sz w:val="24"/>
+          <w:szCs w:val="28"/>
+        </w:rPr>
+        <w:t xml:space="preserve">Para este objetivo foi criada a função </w:t>
+      </w:r>
+      <w:r>
+        <w:rPr>
+          <w:rFonts w:ascii="Consolas" w:hAnsi="Consolas" w:cs="Consolas"/>
+          <w:i/>
+          <w:color w:val="595959" w:themeColor="text1" w:themeTint="A6"/>
+          <w:sz w:val="19"/>
+          <w:szCs w:val="19"/>
+        </w:rPr>
+        <w:t>MonstersWalk</w:t>
+      </w:r>
+      <w:r>
+        <w:rPr>
+          <w:rFonts w:ascii="Consolas" w:hAnsi="Consolas" w:cs="Consolas"/>
+          <w:i/>
+          <w:color w:val="595959" w:themeColor="text1" w:themeTint="A6"/>
+          <w:sz w:val="19"/>
+          <w:szCs w:val="19"/>
+        </w:rPr>
+        <w:t xml:space="preserve">, </w:t>
+      </w:r>
+      <w:r>
+        <w:rPr>
+          <w:sz w:val="24"/>
+          <w:szCs w:val="28"/>
+        </w:rPr>
+        <w:t>que escolhe</w:t>
+      </w:r>
+      <w:r>
+        <w:rPr>
+          <w:sz w:val="24"/>
+          <w:szCs w:val="28"/>
+        </w:rPr>
+        <w:t xml:space="preserve"> um dos monstros, que se movimentam pelas salas, aleatoriamente e escolhe uma direção aleatória também para este se movimentar. Após isso, é verificado se o monstro se pode movimentar nessa direção, e caso o player seja super user ainda </w:t>
+      </w:r>
+      <w:r>
+        <w:rPr>
+          <w:sz w:val="24"/>
+          <w:szCs w:val="28"/>
+        </w:rPr>
+        <w:t>escreve na consola onde se encontra o monstro.</w:t>
+      </w:r>
     </w:p>
     <w:p>
       <w:pPr>
@@ -2204,7 +4507,7 @@
           <w:szCs w:val="28"/>
         </w:rPr>
       </w:pPr>
-      <w:bookmarkStart w:id="18" w:name="_Toc499419616"/>
+      <w:bookmarkStart w:id="17" w:name="_Toc499419616"/>
       <w:r>
         <w:rPr>
           <w:i/>
@@ -2213,6 +4516,68 @@
         </w:rPr>
         <w:t>Desenvolvimento da Função para a Batalha</w:t>
       </w:r>
+      <w:bookmarkEnd w:id="17"/>
+    </w:p>
+    <w:p>
+      <w:pPr>
+        <w:pStyle w:val="PargrafodaLista"/>
+        <w:ind w:left="1440"/>
+        <w:jc w:val="both"/>
+        <w:rPr>
+          <w:sz w:val="24"/>
+          <w:szCs w:val="28"/>
+        </w:rPr>
+      </w:pPr>
+      <w:r>
+        <w:rPr>
+          <w:sz w:val="24"/>
+          <w:szCs w:val="28"/>
+        </w:rPr>
+        <w:lastRenderedPageBreak/>
+        <w:t xml:space="preserve">Para a batalha entre o player e qualquer um dos monstros foi desenvolvida a função </w:t>
+      </w:r>
+      <w:r>
+        <w:rPr>
+          <w:rFonts w:ascii="Consolas" w:hAnsi="Consolas" w:cs="Consolas"/>
+          <w:i/>
+          <w:color w:val="595959" w:themeColor="text1" w:themeTint="A6"/>
+          <w:sz w:val="19"/>
+          <w:szCs w:val="19"/>
+        </w:rPr>
+        <w:t>Battle</w:t>
+      </w:r>
+      <w:r>
+        <w:rPr>
+          <w:rFonts w:ascii="Consolas" w:hAnsi="Consolas" w:cs="Consolas"/>
+          <w:i/>
+          <w:color w:val="595959" w:themeColor="text1" w:themeTint="A6"/>
+          <w:sz w:val="19"/>
+          <w:szCs w:val="19"/>
+        </w:rPr>
+        <w:t xml:space="preserve"> </w:t>
+      </w:r>
+      <w:r>
+        <w:rPr>
+          <w:sz w:val="24"/>
+          <w:szCs w:val="28"/>
+        </w:rPr>
+        <w:t xml:space="preserve">que vai </w:t>
+      </w:r>
+      <w:r>
+        <w:rPr>
+          <w:sz w:val="24"/>
+          <w:szCs w:val="28"/>
+        </w:rPr>
+        <w:t>sortear valores para o ataque crítico do Player e do Monstro que vai depois modificar o valor de ataque de cada um deles. É ainda sorteado se o Player e o Monster atacam ou falham os seus ataques. O Player vai sendo informado sobre todos os momentos de ataque</w:t>
+      </w:r>
+      <w:r>
+        <w:rPr>
+          <w:sz w:val="24"/>
+          <w:szCs w:val="28"/>
+        </w:rPr>
+        <w:t>, e quando a energia do Monstro for menor ou igual a zero a luta acaba e o jogador recolhe o item e o tesouro que estejam nessa sala.</w:t>
+      </w:r>
+      <w:bookmarkStart w:id="18" w:name="_GoBack"/>
       <w:bookmarkEnd w:id="18"/>
     </w:p>
     <w:p>
@@ -2288,19 +4653,9 @@
           <w:sz w:val="24"/>
           <w:szCs w:val="28"/>
         </w:rPr>
-        <w:t xml:space="preserve">Implementar o Save e o </w:t>
-      </w:r>
-      <w:proofErr w:type="spellStart"/>
-      <w:r>
-        <w:rPr>
-          <w:i/>
-          <w:sz w:val="24"/>
-          <w:szCs w:val="28"/>
-        </w:rPr>
-        <w:t>Load</w:t>
+        <w:t>Implementar o Save e o Load</w:t>
       </w:r>
       <w:bookmarkEnd w:id="21"/>
-      <w:proofErr w:type="spellEnd"/>
     </w:p>
     <w:p>
       <w:pPr>
@@ -2698,11 +5053,359 @@
       </w:pPr>
     </w:lvl>
   </w:abstractNum>
+  <w:abstractNum w:abstractNumId="2" w15:restartNumberingAfterBreak="0">
+    <w:nsid w:val="30724B57"/>
+    <w:multiLevelType w:val="hybridMultilevel"/>
+    <w:tmpl w:val="F5AEC0D8"/>
+    <w:lvl w:ilvl="0" w:tplc="08160001">
+      <w:start w:val="1"/>
+      <w:numFmt w:val="bullet"/>
+      <w:lvlText w:val=""/>
+      <w:lvlJc w:val="left"/>
+      <w:pPr>
+        <w:ind w:left="2160" w:hanging="360"/>
+      </w:pPr>
+      <w:rPr>
+        <w:rFonts w:ascii="Symbol" w:hAnsi="Symbol" w:hint="default"/>
+      </w:rPr>
+    </w:lvl>
+    <w:lvl w:ilvl="1" w:tplc="08160003" w:tentative="1">
+      <w:start w:val="1"/>
+      <w:numFmt w:val="bullet"/>
+      <w:lvlText w:val="o"/>
+      <w:lvlJc w:val="left"/>
+      <w:pPr>
+        <w:ind w:left="2880" w:hanging="360"/>
+      </w:pPr>
+      <w:rPr>
+        <w:rFonts w:ascii="Courier New" w:hAnsi="Courier New" w:cs="Courier New" w:hint="default"/>
+      </w:rPr>
+    </w:lvl>
+    <w:lvl w:ilvl="2" w:tplc="08160005" w:tentative="1">
+      <w:start w:val="1"/>
+      <w:numFmt w:val="bullet"/>
+      <w:lvlText w:val=""/>
+      <w:lvlJc w:val="left"/>
+      <w:pPr>
+        <w:ind w:left="3600" w:hanging="360"/>
+      </w:pPr>
+      <w:rPr>
+        <w:rFonts w:ascii="Wingdings" w:hAnsi="Wingdings" w:hint="default"/>
+      </w:rPr>
+    </w:lvl>
+    <w:lvl w:ilvl="3" w:tplc="08160001" w:tentative="1">
+      <w:start w:val="1"/>
+      <w:numFmt w:val="bullet"/>
+      <w:lvlText w:val=""/>
+      <w:lvlJc w:val="left"/>
+      <w:pPr>
+        <w:ind w:left="4320" w:hanging="360"/>
+      </w:pPr>
+      <w:rPr>
+        <w:rFonts w:ascii="Symbol" w:hAnsi="Symbol" w:hint="default"/>
+      </w:rPr>
+    </w:lvl>
+    <w:lvl w:ilvl="4" w:tplc="08160003" w:tentative="1">
+      <w:start w:val="1"/>
+      <w:numFmt w:val="bullet"/>
+      <w:lvlText w:val="o"/>
+      <w:lvlJc w:val="left"/>
+      <w:pPr>
+        <w:ind w:left="5040" w:hanging="360"/>
+      </w:pPr>
+      <w:rPr>
+        <w:rFonts w:ascii="Courier New" w:hAnsi="Courier New" w:cs="Courier New" w:hint="default"/>
+      </w:rPr>
+    </w:lvl>
+    <w:lvl w:ilvl="5" w:tplc="08160005" w:tentative="1">
+      <w:start w:val="1"/>
+      <w:numFmt w:val="bullet"/>
+      <w:lvlText w:val=""/>
+      <w:lvlJc w:val="left"/>
+      <w:pPr>
+        <w:ind w:left="5760" w:hanging="360"/>
+      </w:pPr>
+      <w:rPr>
+        <w:rFonts w:ascii="Wingdings" w:hAnsi="Wingdings" w:hint="default"/>
+      </w:rPr>
+    </w:lvl>
+    <w:lvl w:ilvl="6" w:tplc="08160001" w:tentative="1">
+      <w:start w:val="1"/>
+      <w:numFmt w:val="bullet"/>
+      <w:lvlText w:val=""/>
+      <w:lvlJc w:val="left"/>
+      <w:pPr>
+        <w:ind w:left="6480" w:hanging="360"/>
+      </w:pPr>
+      <w:rPr>
+        <w:rFonts w:ascii="Symbol" w:hAnsi="Symbol" w:hint="default"/>
+      </w:rPr>
+    </w:lvl>
+    <w:lvl w:ilvl="7" w:tplc="08160003" w:tentative="1">
+      <w:start w:val="1"/>
+      <w:numFmt w:val="bullet"/>
+      <w:lvlText w:val="o"/>
+      <w:lvlJc w:val="left"/>
+      <w:pPr>
+        <w:ind w:left="7200" w:hanging="360"/>
+      </w:pPr>
+      <w:rPr>
+        <w:rFonts w:ascii="Courier New" w:hAnsi="Courier New" w:cs="Courier New" w:hint="default"/>
+      </w:rPr>
+    </w:lvl>
+    <w:lvl w:ilvl="8" w:tplc="08160005" w:tentative="1">
+      <w:start w:val="1"/>
+      <w:numFmt w:val="bullet"/>
+      <w:lvlText w:val=""/>
+      <w:lvlJc w:val="left"/>
+      <w:pPr>
+        <w:ind w:left="7920" w:hanging="360"/>
+      </w:pPr>
+      <w:rPr>
+        <w:rFonts w:ascii="Wingdings" w:hAnsi="Wingdings" w:hint="default"/>
+      </w:rPr>
+    </w:lvl>
+  </w:abstractNum>
+  <w:abstractNum w:abstractNumId="3" w15:restartNumberingAfterBreak="0">
+    <w:nsid w:val="59C17FA5"/>
+    <w:multiLevelType w:val="hybridMultilevel"/>
+    <w:tmpl w:val="3EC6A190"/>
+    <w:lvl w:ilvl="0" w:tplc="08160001">
+      <w:start w:val="1"/>
+      <w:numFmt w:val="bullet"/>
+      <w:lvlText w:val=""/>
+      <w:lvlJc w:val="left"/>
+      <w:pPr>
+        <w:ind w:left="2160" w:hanging="360"/>
+      </w:pPr>
+      <w:rPr>
+        <w:rFonts w:ascii="Symbol" w:hAnsi="Symbol" w:hint="default"/>
+      </w:rPr>
+    </w:lvl>
+    <w:lvl w:ilvl="1" w:tplc="08160003" w:tentative="1">
+      <w:start w:val="1"/>
+      <w:numFmt w:val="bullet"/>
+      <w:lvlText w:val="o"/>
+      <w:lvlJc w:val="left"/>
+      <w:pPr>
+        <w:ind w:left="2880" w:hanging="360"/>
+      </w:pPr>
+      <w:rPr>
+        <w:rFonts w:ascii="Courier New" w:hAnsi="Courier New" w:cs="Courier New" w:hint="default"/>
+      </w:rPr>
+    </w:lvl>
+    <w:lvl w:ilvl="2" w:tplc="08160005" w:tentative="1">
+      <w:start w:val="1"/>
+      <w:numFmt w:val="bullet"/>
+      <w:lvlText w:val=""/>
+      <w:lvlJc w:val="left"/>
+      <w:pPr>
+        <w:ind w:left="3600" w:hanging="360"/>
+      </w:pPr>
+      <w:rPr>
+        <w:rFonts w:ascii="Wingdings" w:hAnsi="Wingdings" w:hint="default"/>
+      </w:rPr>
+    </w:lvl>
+    <w:lvl w:ilvl="3" w:tplc="08160001" w:tentative="1">
+      <w:start w:val="1"/>
+      <w:numFmt w:val="bullet"/>
+      <w:lvlText w:val=""/>
+      <w:lvlJc w:val="left"/>
+      <w:pPr>
+        <w:ind w:left="4320" w:hanging="360"/>
+      </w:pPr>
+      <w:rPr>
+        <w:rFonts w:ascii="Symbol" w:hAnsi="Symbol" w:hint="default"/>
+      </w:rPr>
+    </w:lvl>
+    <w:lvl w:ilvl="4" w:tplc="08160003" w:tentative="1">
+      <w:start w:val="1"/>
+      <w:numFmt w:val="bullet"/>
+      <w:lvlText w:val="o"/>
+      <w:lvlJc w:val="left"/>
+      <w:pPr>
+        <w:ind w:left="5040" w:hanging="360"/>
+      </w:pPr>
+      <w:rPr>
+        <w:rFonts w:ascii="Courier New" w:hAnsi="Courier New" w:cs="Courier New" w:hint="default"/>
+      </w:rPr>
+    </w:lvl>
+    <w:lvl w:ilvl="5" w:tplc="08160005" w:tentative="1">
+      <w:start w:val="1"/>
+      <w:numFmt w:val="bullet"/>
+      <w:lvlText w:val=""/>
+      <w:lvlJc w:val="left"/>
+      <w:pPr>
+        <w:ind w:left="5760" w:hanging="360"/>
+      </w:pPr>
+      <w:rPr>
+        <w:rFonts w:ascii="Wingdings" w:hAnsi="Wingdings" w:hint="default"/>
+      </w:rPr>
+    </w:lvl>
+    <w:lvl w:ilvl="6" w:tplc="08160001" w:tentative="1">
+      <w:start w:val="1"/>
+      <w:numFmt w:val="bullet"/>
+      <w:lvlText w:val=""/>
+      <w:lvlJc w:val="left"/>
+      <w:pPr>
+        <w:ind w:left="6480" w:hanging="360"/>
+      </w:pPr>
+      <w:rPr>
+        <w:rFonts w:ascii="Symbol" w:hAnsi="Symbol" w:hint="default"/>
+      </w:rPr>
+    </w:lvl>
+    <w:lvl w:ilvl="7" w:tplc="08160003" w:tentative="1">
+      <w:start w:val="1"/>
+      <w:numFmt w:val="bullet"/>
+      <w:lvlText w:val="o"/>
+      <w:lvlJc w:val="left"/>
+      <w:pPr>
+        <w:ind w:left="7200" w:hanging="360"/>
+      </w:pPr>
+      <w:rPr>
+        <w:rFonts w:ascii="Courier New" w:hAnsi="Courier New" w:cs="Courier New" w:hint="default"/>
+      </w:rPr>
+    </w:lvl>
+    <w:lvl w:ilvl="8" w:tplc="08160005" w:tentative="1">
+      <w:start w:val="1"/>
+      <w:numFmt w:val="bullet"/>
+      <w:lvlText w:val=""/>
+      <w:lvlJc w:val="left"/>
+      <w:pPr>
+        <w:ind w:left="7920" w:hanging="360"/>
+      </w:pPr>
+      <w:rPr>
+        <w:rFonts w:ascii="Wingdings" w:hAnsi="Wingdings" w:hint="default"/>
+      </w:rPr>
+    </w:lvl>
+  </w:abstractNum>
+  <w:abstractNum w:abstractNumId="4" w15:restartNumberingAfterBreak="0">
+    <w:nsid w:val="605D1E6F"/>
+    <w:multiLevelType w:val="hybridMultilevel"/>
+    <w:tmpl w:val="986A7EEA"/>
+    <w:lvl w:ilvl="0" w:tplc="08160001">
+      <w:start w:val="1"/>
+      <w:numFmt w:val="bullet"/>
+      <w:lvlText w:val=""/>
+      <w:lvlJc w:val="left"/>
+      <w:pPr>
+        <w:ind w:left="2160" w:hanging="360"/>
+      </w:pPr>
+      <w:rPr>
+        <w:rFonts w:ascii="Symbol" w:hAnsi="Symbol" w:hint="default"/>
+      </w:rPr>
+    </w:lvl>
+    <w:lvl w:ilvl="1" w:tplc="08160003" w:tentative="1">
+      <w:start w:val="1"/>
+      <w:numFmt w:val="bullet"/>
+      <w:lvlText w:val="o"/>
+      <w:lvlJc w:val="left"/>
+      <w:pPr>
+        <w:ind w:left="2880" w:hanging="360"/>
+      </w:pPr>
+      <w:rPr>
+        <w:rFonts w:ascii="Courier New" w:hAnsi="Courier New" w:cs="Courier New" w:hint="default"/>
+      </w:rPr>
+    </w:lvl>
+    <w:lvl w:ilvl="2" w:tplc="08160005" w:tentative="1">
+      <w:start w:val="1"/>
+      <w:numFmt w:val="bullet"/>
+      <w:lvlText w:val=""/>
+      <w:lvlJc w:val="left"/>
+      <w:pPr>
+        <w:ind w:left="3600" w:hanging="360"/>
+      </w:pPr>
+      <w:rPr>
+        <w:rFonts w:ascii="Wingdings" w:hAnsi="Wingdings" w:hint="default"/>
+      </w:rPr>
+    </w:lvl>
+    <w:lvl w:ilvl="3" w:tplc="08160001" w:tentative="1">
+      <w:start w:val="1"/>
+      <w:numFmt w:val="bullet"/>
+      <w:lvlText w:val=""/>
+      <w:lvlJc w:val="left"/>
+      <w:pPr>
+        <w:ind w:left="4320" w:hanging="360"/>
+      </w:pPr>
+      <w:rPr>
+        <w:rFonts w:ascii="Symbol" w:hAnsi="Symbol" w:hint="default"/>
+      </w:rPr>
+    </w:lvl>
+    <w:lvl w:ilvl="4" w:tplc="08160003" w:tentative="1">
+      <w:start w:val="1"/>
+      <w:numFmt w:val="bullet"/>
+      <w:lvlText w:val="o"/>
+      <w:lvlJc w:val="left"/>
+      <w:pPr>
+        <w:ind w:left="5040" w:hanging="360"/>
+      </w:pPr>
+      <w:rPr>
+        <w:rFonts w:ascii="Courier New" w:hAnsi="Courier New" w:cs="Courier New" w:hint="default"/>
+      </w:rPr>
+    </w:lvl>
+    <w:lvl w:ilvl="5" w:tplc="08160005" w:tentative="1">
+      <w:start w:val="1"/>
+      <w:numFmt w:val="bullet"/>
+      <w:lvlText w:val=""/>
+      <w:lvlJc w:val="left"/>
+      <w:pPr>
+        <w:ind w:left="5760" w:hanging="360"/>
+      </w:pPr>
+      <w:rPr>
+        <w:rFonts w:ascii="Wingdings" w:hAnsi="Wingdings" w:hint="default"/>
+      </w:rPr>
+    </w:lvl>
+    <w:lvl w:ilvl="6" w:tplc="08160001" w:tentative="1">
+      <w:start w:val="1"/>
+      <w:numFmt w:val="bullet"/>
+      <w:lvlText w:val=""/>
+      <w:lvlJc w:val="left"/>
+      <w:pPr>
+        <w:ind w:left="6480" w:hanging="360"/>
+      </w:pPr>
+      <w:rPr>
+        <w:rFonts w:ascii="Symbol" w:hAnsi="Symbol" w:hint="default"/>
+      </w:rPr>
+    </w:lvl>
+    <w:lvl w:ilvl="7" w:tplc="08160003" w:tentative="1">
+      <w:start w:val="1"/>
+      <w:numFmt w:val="bullet"/>
+      <w:lvlText w:val="o"/>
+      <w:lvlJc w:val="left"/>
+      <w:pPr>
+        <w:ind w:left="7200" w:hanging="360"/>
+      </w:pPr>
+      <w:rPr>
+        <w:rFonts w:ascii="Courier New" w:hAnsi="Courier New" w:cs="Courier New" w:hint="default"/>
+      </w:rPr>
+    </w:lvl>
+    <w:lvl w:ilvl="8" w:tplc="08160005" w:tentative="1">
+      <w:start w:val="1"/>
+      <w:numFmt w:val="bullet"/>
+      <w:lvlText w:val=""/>
+      <w:lvlJc w:val="left"/>
+      <w:pPr>
+        <w:ind w:left="7920" w:hanging="360"/>
+      </w:pPr>
+      <w:rPr>
+        <w:rFonts w:ascii="Wingdings" w:hAnsi="Wingdings" w:hint="default"/>
+      </w:rPr>
+    </w:lvl>
+  </w:abstractNum>
   <w:num w:numId="1">
     <w:abstractNumId w:val="0"/>
   </w:num>
   <w:num w:numId="2">
     <w:abstractNumId w:val="1"/>
+  </w:num>
+  <w:num w:numId="3">
+    <w:abstractNumId w:val="3"/>
+  </w:num>
+  <w:num w:numId="4">
+    <w:abstractNumId w:val="2"/>
+  </w:num>
+  <w:num w:numId="5">
+    <w:abstractNumId w:val="4"/>
   </w:num>
 </w:numbering>
 </file>
@@ -2906,7 +5609,7 @@
     <w:lsdException w:name="Medium Shading 2 Accent 1" w:uiPriority="64"/>
     <w:lsdException w:name="Medium List 1 Accent 1" w:uiPriority="65"/>
     <w:lsdException w:name="Revision" w:semiHidden="1"/>
-    <w:lsdException w:name="List Paragraph" w:uiPriority="34" w:qFormat="1"/>
+    <w:lsdException w:name="List Paragraph" w:uiPriority="0" w:qFormat="1"/>
     <w:lsdException w:name="Quote" w:uiPriority="29" w:qFormat="1"/>
     <w:lsdException w:name="Intense Quote" w:uiPriority="30" w:qFormat="1"/>
     <w:lsdException w:name="Medium List 2 Accent 1" w:uiPriority="66"/>

</xml_diff>